<commit_message>
Add plots for simulation (#14)
* Update estimates of RHR

There were four minor data extraction errors which lead to very slightly different estimates of RHR. The simulation has been updated with the revised estimates.

* Add analysis to support plotting NMA results expected to differ versus RHR

* Add simulation plots

* Update generated files
</commit_message>
<xml_diff>
--- a/simulation/simulation.docx
+++ b/simulation/simulation.docx
@@ -89,7 +89,7 @@
         <w:pStyle w:val="Date"/>
       </w:pPr>
       <w:r>
-        <w:t xml:space="preserve">2022-05-10</w:t>
+        <w:t xml:space="preserve">2023-05-04</w:t>
       </w:r>
     </w:p>
     <w:p>
@@ -97,13 +97,13 @@
         <w:pStyle w:val="FirstParagraph"/>
       </w:pPr>
       <w:r>
-        <w:t xml:space="preserve">This report was generated on Tue May 10 12:52:40 2022 using git revision</w:t>
-      </w:r>
-      <w:r>
-        <w:t xml:space="preserve"> </w:t>
-      </w:r>
-      <w:r>
-        <w:t xml:space="preserve">8812683.</w:t>
+        <w:t xml:space="preserve">This report was generated on Thu May 4 11:11:16 2023 using git revision</w:t>
+      </w:r>
+      <w:r>
+        <w:t xml:space="preserve"> </w:t>
+      </w:r>
+      <w:r>
+        <w:t xml:space="preserve">b7aca66.</w:t>
       </w:r>
     </w:p>
     <w:bookmarkStart w:id="20" w:name="introduction"/>
@@ -128,7 +128,7 @@
         <w:pStyle w:val="BodyText"/>
       </w:pPr>
       <w:r>
-        <w:t xml:space="preserve">The following packages are used, and we set the random seed to ensure reproducibility (at least under the environment used, which is described in full in the Appendix).</w:t>
+        <w:t xml:space="preserve">The following packages are used, and we set the random seed to ensure reproducibility (at least under the environment used, which is described in full in the Appendix). We also specify the number of replications for the simulations.</w:t>
       </w:r>
     </w:p>
     <w:p>
@@ -154,7 +154,7 @@
         <w:rPr>
           <w:rStyle w:val="CommentTok"/>
         </w:rPr>
-        <w:t xml:space="preserve">#&gt; ── Attaching packages ────────────────────────────────────────────────────────────────────────────── tidyverse 1.2.1 ──</w:t>
+        <w:t xml:space="preserve">#&gt; ── Attaching packages ─────────────────────────────────────────────────────────────────────────────── tidyverse 1.2.1 ──</w:t>
       </w:r>
       <w:r>
         <w:br/>
@@ -199,7 +199,7 @@
         <w:rPr>
           <w:rStyle w:val="CommentTok"/>
         </w:rPr>
-        <w:t xml:space="preserve">#&gt; ── Conflicts ───────────────────────────────────────────────────────────────────────────────── tidyverse_conflicts() ──</w:t>
+        <w:t xml:space="preserve">#&gt; ── Conflicts ────────────────────────────────────────────────────────────────────────────────── tidyverse_conflicts() ──</w:t>
       </w:r>
       <w:r>
         <w:br/>
@@ -359,6 +359,36 @@
           <w:rStyle w:val="NormalTok"/>
         </w:rPr>
         <w:t xml:space="preserve">)</w:t>
+      </w:r>
+      <w:r>
+        <w:br/>
+      </w:r>
+      <w:r>
+        <w:br/>
+      </w:r>
+      <w:r>
+        <w:rPr>
+          <w:rStyle w:val="NormalTok"/>
+        </w:rPr>
+        <w:t xml:space="preserve">n_rep </w:t>
+      </w:r>
+      <w:r>
+        <w:rPr>
+          <w:rStyle w:val="OtherTok"/>
+        </w:rPr>
+        <w:t xml:space="preserve">&lt;-</w:t>
+      </w:r>
+      <w:r>
+        <w:rPr>
+          <w:rStyle w:val="NormalTok"/>
+        </w:rPr>
+        <w:t xml:space="preserve"> </w:t>
+      </w:r>
+      <w:r>
+        <w:rPr>
+          <w:rStyle w:val="DecValTok"/>
+        </w:rPr>
+        <w:t xml:space="preserve">1000</w:t>
       </w:r>
     </w:p>
     <w:bookmarkEnd w:id="20"/>
@@ -867,7 +897,7 @@
               <a:graphicData uri="http://schemas.openxmlformats.org/drawingml/2006/picture">
                 <pic:pic>
                   <pic:nvPicPr>
-                    <pic:cNvPr descr="simulation_files/figure-docx/unnamed-chunk-3-1.png" id="0" name="Picture"/>
+                    <pic:cNvPr descr="simulation_files/figure-docx/unnamed-chunk-4-1.png" id="0" name="Picture"/>
                     <pic:cNvPicPr>
                       <a:picLocks noChangeArrowheads="1" noChangeAspect="1"/>
                     </pic:cNvPicPr>
@@ -1381,7 +1411,7 @@
         <w:rPr>
           <w:rStyle w:val="FloatTok"/>
         </w:rPr>
-        <w:t xml:space="preserve">1.31</w:t>
+        <w:t xml:space="preserve">1.32</w:t>
       </w:r>
       <w:r>
         <w:rPr>
@@ -1417,7 +1447,7 @@
         <w:rPr>
           <w:rStyle w:val="FloatTok"/>
         </w:rPr>
-        <w:t xml:space="preserve">1.47</w:t>
+        <w:t xml:space="preserve">1.49</w:t>
       </w:r>
       <w:r>
         <w:rPr>
@@ -1447,7 +1477,7 @@
         <w:rPr>
           <w:rStyle w:val="FloatTok"/>
         </w:rPr>
-        <w:t xml:space="preserve">1.16</w:t>
+        <w:t xml:space="preserve">1.18</w:t>
       </w:r>
       <w:r>
         <w:rPr>
@@ -1588,7 +1618,7 @@
         <w:rPr>
           <w:rStyle w:val="FloatTok"/>
         </w:rPr>
-        <w:t xml:space="preserve">1.29</w:t>
+        <w:t xml:space="preserve">1.30</w:t>
       </w:r>
       <w:r>
         <w:rPr>
@@ -4457,13 +4487,13 @@
       </w:r>
     </w:p>
     <w:bookmarkEnd w:id="24"/>
-    <w:bookmarkStart w:id="26" w:name="simulation-studies"/>
+    <w:bookmarkStart w:id="25" w:name="X898eb93111a4ac1dac78e94b85dc438cfb87dca"/>
     <w:p>
       <w:pPr>
         <w:pStyle w:val="Heading1"/>
       </w:pPr>
       <w:r>
-        <w:t xml:space="preserve">Simulation studies</w:t>
+        <w:t xml:space="preserve">Simulation study 1: Proportion of NMA estimates expected to differ using the estimated RHRs</w:t>
       </w:r>
     </w:p>
     <w:p>
@@ -4533,19 +4563,7 @@
         <w:rPr>
           <w:rStyle w:val="NormalTok"/>
         </w:rPr>
-        <w:t xml:space="preserve"> </w:t>
-      </w:r>
-      <w:r>
-        <w:rPr>
-          <w:rStyle w:val="DecValTok"/>
-        </w:rPr>
-        <w:t xml:space="preserve">1000</w:t>
-      </w:r>
-      <w:r>
-        <w:rPr>
-          <w:rStyle w:val="NormalTok"/>
-        </w:rPr>
-        <w:t xml:space="preserve">,</w:t>
+        <w:t xml:space="preserve"> n_rep,</w:t>
       </w:r>
       <w:r>
         <w:br/>
@@ -5482,28 +5500,349 @@
         <w:rPr>
           <w:rStyle w:val="NormalTok"/>
         </w:rPr>
+        <w:t xml:space="preserve"> n_rep) {</w:t>
+      </w:r>
+      <w:r>
+        <w:br/>
+      </w:r>
+      <w:r>
+        <w:rPr>
+          <w:rStyle w:val="NormalTok"/>
+        </w:rPr>
+        <w:t xml:space="preserve">  </w:t>
+      </w:r>
+      <w:r>
+        <w:rPr>
+          <w:rStyle w:val="FunctionTok"/>
+        </w:rPr>
+        <w:t xml:space="preserve">list</w:t>
+      </w:r>
+      <w:r>
+        <w:rPr>
+          <w:rStyle w:val="NormalTok"/>
+        </w:rPr>
+        <w:t xml:space="preserve">(</w:t>
+      </w:r>
+      <w:r>
+        <w:br/>
+      </w:r>
+      <w:r>
+        <w:rPr>
+          <w:rStyle w:val="NormalTok"/>
+        </w:rPr>
+        <w:t xml:space="preserve">    </w:t>
+      </w:r>
+      <w:r>
+        <w:rPr>
+          <w:rStyle w:val="CommentTok"/>
+        </w:rPr>
+        <w:t xml:space="preserve"># Non-uniform direction of effect modification for refractory status.</w:t>
+      </w:r>
+      <w:r>
+        <w:br/>
+      </w:r>
+      <w:r>
+        <w:rPr>
+          <w:rStyle w:val="NormalTok"/>
+        </w:rPr>
+        <w:t xml:space="preserve">    </w:t>
+      </w:r>
+      <w:r>
+        <w:rPr>
+          <w:rStyle w:val="FunctionTok"/>
+        </w:rPr>
+        <w:t xml:space="preserve">simulation_study</w:t>
+      </w:r>
+      <w:r>
+        <w:rPr>
+          <w:rStyle w:val="NormalTok"/>
+        </w:rPr>
+        <w:t xml:space="preserve">(n,</w:t>
+      </w:r>
+      <w:r>
+        <w:br/>
+      </w:r>
+      <w:r>
+        <w:rPr>
+          <w:rStyle w:val="NormalTok"/>
+        </w:rPr>
+        <w:t xml:space="preserve">                     </w:t>
+      </w:r>
+      <w:r>
+        <w:rPr>
+          <w:rStyle w:val="AttributeTok"/>
+        </w:rPr>
+        <w:t xml:space="preserve">conditions =</w:t>
+      </w:r>
+      <w:r>
+        <w:rPr>
+          <w:rStyle w:val="NormalTok"/>
+        </w:rPr>
+        <w:t xml:space="preserve"> </w:t>
+      </w:r>
+      <w:r>
+        <w:rPr>
+          <w:rStyle w:val="StringTok"/>
+        </w:rPr>
+        <w:t xml:space="preserve">"Refr: EM [✓] Het. [✓]"</w:t>
+      </w:r>
+      <w:r>
+        <w:rPr>
+          <w:rStyle w:val="NormalTok"/>
+        </w:rPr>
+        <w:t xml:space="preserve">),</w:t>
+      </w:r>
+      <w:r>
+        <w:br/>
+      </w:r>
+      <w:r>
+        <w:rPr>
+          <w:rStyle w:val="NormalTok"/>
+        </w:rPr>
+        <w:t xml:space="preserve">    </w:t>
+      </w:r>
+      <w:r>
+        <w:rPr>
+          <w:rStyle w:val="FunctionTok"/>
+        </w:rPr>
+        <w:t xml:space="preserve">simulation_study</w:t>
+      </w:r>
+      <w:r>
+        <w:rPr>
+          <w:rStyle w:val="NormalTok"/>
+        </w:rPr>
+        <w:t xml:space="preserve">(n, </w:t>
+      </w:r>
+      <w:r>
+        <w:rPr>
+          <w:rStyle w:val="AttributeTok"/>
+        </w:rPr>
+        <w:t xml:space="preserve">em =</w:t>
+      </w:r>
+      <w:r>
+        <w:rPr>
+          <w:rStyle w:val="NormalTok"/>
+        </w:rPr>
+        <w:t xml:space="preserve"> </w:t>
+      </w:r>
+      <w:r>
+        <w:rPr>
+          <w:rStyle w:val="FunctionTok"/>
+        </w:rPr>
+        <w:t xml:space="preserve">list</w:t>
+      </w:r>
+      <w:r>
+        <w:rPr>
+          <w:rStyle w:val="NormalTok"/>
+        </w:rPr>
+        <w:t xml:space="preserve">(</w:t>
+      </w:r>
+      <w:r>
+        <w:rPr>
+          <w:rStyle w:val="AttributeTok"/>
+        </w:rPr>
+        <w:t xml:space="preserve">mean =</w:t>
+      </w:r>
+      <w:r>
+        <w:rPr>
+          <w:rStyle w:val="NormalTok"/>
+        </w:rPr>
         <w:t xml:space="preserve"> </w:t>
       </w:r>
       <w:r>
         <w:rPr>
           <w:rStyle w:val="DecValTok"/>
         </w:rPr>
-        <w:t xml:space="preserve">1000</w:t>
-      </w:r>
-      <w:r>
-        <w:rPr>
-          <w:rStyle w:val="NormalTok"/>
-        </w:rPr>
-        <w:t xml:space="preserve">) {</w:t>
-      </w:r>
-      <w:r>
-        <w:br/>
-      </w:r>
-      <w:r>
-        <w:rPr>
-          <w:rStyle w:val="NormalTok"/>
-        </w:rPr>
-        <w:t xml:space="preserve">  </w:t>
+        <w:t xml:space="preserve">0</w:t>
+      </w:r>
+      <w:r>
+        <w:rPr>
+          <w:rStyle w:val="NormalTok"/>
+        </w:rPr>
+        <w:t xml:space="preserve">, </w:t>
+      </w:r>
+      <w:r>
+        <w:rPr>
+          <w:rStyle w:val="AttributeTok"/>
+        </w:rPr>
+        <w:t xml:space="preserve">se =</w:t>
+      </w:r>
+      <w:r>
+        <w:rPr>
+          <w:rStyle w:val="NormalTok"/>
+        </w:rPr>
+        <w:t xml:space="preserve"> </w:t>
+      </w:r>
+      <w:r>
+        <w:rPr>
+          <w:rStyle w:val="DecValTok"/>
+        </w:rPr>
+        <w:t xml:space="preserve">0</w:t>
+      </w:r>
+      <w:r>
+        <w:rPr>
+          <w:rStyle w:val="NormalTok"/>
+        </w:rPr>
+        <w:t xml:space="preserve">),</w:t>
+      </w:r>
+      <w:r>
+        <w:br/>
+      </w:r>
+      <w:r>
+        <w:rPr>
+          <w:rStyle w:val="NormalTok"/>
+        </w:rPr>
+        <w:t xml:space="preserve">                     </w:t>
+      </w:r>
+      <w:r>
+        <w:rPr>
+          <w:rStyle w:val="AttributeTok"/>
+        </w:rPr>
+        <w:t xml:space="preserve">conditions =</w:t>
+      </w:r>
+      <w:r>
+        <w:rPr>
+          <w:rStyle w:val="NormalTok"/>
+        </w:rPr>
+        <w:t xml:space="preserve"> </w:t>
+      </w:r>
+      <w:r>
+        <w:rPr>
+          <w:rStyle w:val="StringTok"/>
+        </w:rPr>
+        <w:t xml:space="preserve">"Refr: EM [×] Het. [✓]"</w:t>
+      </w:r>
+      <w:r>
+        <w:rPr>
+          <w:rStyle w:val="NormalTok"/>
+        </w:rPr>
+        <w:t xml:space="preserve">),</w:t>
+      </w:r>
+      <w:r>
+        <w:br/>
+      </w:r>
+      <w:r>
+        <w:rPr>
+          <w:rStyle w:val="NormalTok"/>
+        </w:rPr>
+        <w:t xml:space="preserve">    </w:t>
+      </w:r>
+      <w:r>
+        <w:br/>
+      </w:r>
+      <w:r>
+        <w:rPr>
+          <w:rStyle w:val="NormalTok"/>
+        </w:rPr>
+        <w:t xml:space="preserve">    </w:t>
+      </w:r>
+      <w:r>
+        <w:rPr>
+          <w:rStyle w:val="CommentTok"/>
+        </w:rPr>
+        <w:t xml:space="preserve"># Sanity check that absent both EM and heterogeneity, there</w:t>
+      </w:r>
+      <w:r>
+        <w:br/>
+      </w:r>
+      <w:r>
+        <w:rPr>
+          <w:rStyle w:val="NormalTok"/>
+        </w:rPr>
+        <w:t xml:space="preserve">    </w:t>
+      </w:r>
+      <w:r>
+        <w:rPr>
+          <w:rStyle w:val="CommentTok"/>
+        </w:rPr>
+        <w:t xml:space="preserve"># are no differences. Note that no heterogeneity but</w:t>
+      </w:r>
+      <w:r>
+        <w:br/>
+      </w:r>
+      <w:r>
+        <w:rPr>
+          <w:rStyle w:val="NormalTok"/>
+        </w:rPr>
+        <w:t xml:space="preserve">    </w:t>
+      </w:r>
+      <w:r>
+        <w:rPr>
+          <w:rStyle w:val="CommentTok"/>
+        </w:rPr>
+        <w:t xml:space="preserve"># effect modification is an unrealistic scenario, so we</w:t>
+      </w:r>
+      <w:r>
+        <w:br/>
+      </w:r>
+      <w:r>
+        <w:rPr>
+          <w:rStyle w:val="NormalTok"/>
+        </w:rPr>
+        <w:t xml:space="preserve">    </w:t>
+      </w:r>
+      <w:r>
+        <w:rPr>
+          <w:rStyle w:val="CommentTok"/>
+        </w:rPr>
+        <w:t xml:space="preserve"># omit that.</w:t>
+      </w:r>
+      <w:r>
+        <w:br/>
+      </w:r>
+      <w:r>
+        <w:rPr>
+          <w:rStyle w:val="NormalTok"/>
+        </w:rPr>
+        <w:t xml:space="preserve">    </w:t>
+      </w:r>
+      <w:r>
+        <w:rPr>
+          <w:rStyle w:val="FunctionTok"/>
+        </w:rPr>
+        <w:t xml:space="preserve">simulation_study</w:t>
+      </w:r>
+      <w:r>
+        <w:rPr>
+          <w:rStyle w:val="NormalTok"/>
+        </w:rPr>
+        <w:t xml:space="preserve">(n, </w:t>
+      </w:r>
+      <w:r>
+        <w:rPr>
+          <w:rStyle w:val="AttributeTok"/>
+        </w:rPr>
+        <w:t xml:space="preserve">s2re =</w:t>
+      </w:r>
+      <w:r>
+        <w:rPr>
+          <w:rStyle w:val="NormalTok"/>
+        </w:rPr>
+        <w:t xml:space="preserve"> </w:t>
+      </w:r>
+      <w:r>
+        <w:rPr>
+          <w:rStyle w:val="DecValTok"/>
+        </w:rPr>
+        <w:t xml:space="preserve">0</w:t>
+      </w:r>
+      <w:r>
+        <w:rPr>
+          <w:rStyle w:val="NormalTok"/>
+        </w:rPr>
+        <w:t xml:space="preserve">, </w:t>
+      </w:r>
+      <w:r>
+        <w:rPr>
+          <w:rStyle w:val="AttributeTok"/>
+        </w:rPr>
+        <w:t xml:space="preserve">em =</w:t>
+      </w:r>
+      <w:r>
+        <w:rPr>
+          <w:rStyle w:val="NormalTok"/>
+        </w:rPr>
+        <w:t xml:space="preserve"> </w:t>
       </w:r>
       <w:r>
         <w:rPr>
@@ -5518,6 +5857,87 @@
         <w:t xml:space="preserve">(</w:t>
       </w:r>
       <w:r>
+        <w:rPr>
+          <w:rStyle w:val="AttributeTok"/>
+        </w:rPr>
+        <w:t xml:space="preserve">mean =</w:t>
+      </w:r>
+      <w:r>
+        <w:rPr>
+          <w:rStyle w:val="NormalTok"/>
+        </w:rPr>
+        <w:t xml:space="preserve"> </w:t>
+      </w:r>
+      <w:r>
+        <w:rPr>
+          <w:rStyle w:val="DecValTok"/>
+        </w:rPr>
+        <w:t xml:space="preserve">0</w:t>
+      </w:r>
+      <w:r>
+        <w:rPr>
+          <w:rStyle w:val="NormalTok"/>
+        </w:rPr>
+        <w:t xml:space="preserve">, </w:t>
+      </w:r>
+      <w:r>
+        <w:rPr>
+          <w:rStyle w:val="AttributeTok"/>
+        </w:rPr>
+        <w:t xml:space="preserve">se =</w:t>
+      </w:r>
+      <w:r>
+        <w:rPr>
+          <w:rStyle w:val="NormalTok"/>
+        </w:rPr>
+        <w:t xml:space="preserve"> </w:t>
+      </w:r>
+      <w:r>
+        <w:rPr>
+          <w:rStyle w:val="DecValTok"/>
+        </w:rPr>
+        <w:t xml:space="preserve">0</w:t>
+      </w:r>
+      <w:r>
+        <w:rPr>
+          <w:rStyle w:val="NormalTok"/>
+        </w:rPr>
+        <w:t xml:space="preserve">),</w:t>
+      </w:r>
+      <w:r>
+        <w:br/>
+      </w:r>
+      <w:r>
+        <w:rPr>
+          <w:rStyle w:val="NormalTok"/>
+        </w:rPr>
+        <w:t xml:space="preserve">                     </w:t>
+      </w:r>
+      <w:r>
+        <w:rPr>
+          <w:rStyle w:val="AttributeTok"/>
+        </w:rPr>
+        <w:t xml:space="preserve">conditions =</w:t>
+      </w:r>
+      <w:r>
+        <w:rPr>
+          <w:rStyle w:val="NormalTok"/>
+        </w:rPr>
+        <w:t xml:space="preserve"> </w:t>
+      </w:r>
+      <w:r>
+        <w:rPr>
+          <w:rStyle w:val="StringTok"/>
+        </w:rPr>
+        <w:t xml:space="preserve">"Refr: EM [×] Het. [×]"</w:t>
+      </w:r>
+      <w:r>
+        <w:rPr>
+          <w:rStyle w:val="NormalTok"/>
+        </w:rPr>
+        <w:t xml:space="preserve">),</w:t>
+      </w:r>
+      <w:r>
         <w:br/>
       </w:r>
       <w:r>
@@ -5527,10 +5947,19 @@
         <w:t xml:space="preserve">    </w:t>
       </w:r>
       <w:r>
+        <w:br/>
+      </w:r>
+      <w:r>
+        <w:rPr>
+          <w:rStyle w:val="NormalTok"/>
+        </w:rPr>
+        <w:t xml:space="preserve">    </w:t>
+      </w:r>
+      <w:r>
         <w:rPr>
           <w:rStyle w:val="CommentTok"/>
         </w:rPr>
-        <w:t xml:space="preserve"># Non-uniform direction of effect modification for refractory status.</w:t>
+        <w:t xml:space="preserve"># Sensitivity analysis: uniform direction of effect</w:t>
       </w:r>
       <w:r>
         <w:br/>
@@ -5543,6 +5972,21 @@
       </w:r>
       <w:r>
         <w:rPr>
+          <w:rStyle w:val="CommentTok"/>
+        </w:rPr>
+        <w:t xml:space="preserve"># modification for refractory status.</w:t>
+      </w:r>
+      <w:r>
+        <w:br/>
+      </w:r>
+      <w:r>
+        <w:rPr>
+          <w:rStyle w:val="NormalTok"/>
+        </w:rPr>
+        <w:t xml:space="preserve">    </w:t>
+      </w:r>
+      <w:r>
+        <w:rPr>
           <w:rStyle w:val="FunctionTok"/>
         </w:rPr>
         <w:t xml:space="preserve">simulation_study</w:t>
@@ -5566,6 +6010,39 @@
         <w:rPr>
           <w:rStyle w:val="AttributeTok"/>
         </w:rPr>
+        <w:t xml:space="preserve">unif_dir =</w:t>
+      </w:r>
+      <w:r>
+        <w:rPr>
+          <w:rStyle w:val="NormalTok"/>
+        </w:rPr>
+        <w:t xml:space="preserve"> </w:t>
+      </w:r>
+      <w:r>
+        <w:rPr>
+          <w:rStyle w:val="ConstantTok"/>
+        </w:rPr>
+        <w:t xml:space="preserve">TRUE</w:t>
+      </w:r>
+      <w:r>
+        <w:rPr>
+          <w:rStyle w:val="NormalTok"/>
+        </w:rPr>
+        <w:t xml:space="preserve">,</w:t>
+      </w:r>
+      <w:r>
+        <w:br/>
+      </w:r>
+      <w:r>
+        <w:rPr>
+          <w:rStyle w:val="NormalTok"/>
+        </w:rPr>
+        <w:t xml:space="preserve">                     </w:t>
+      </w:r>
+      <w:r>
+        <w:rPr>
+          <w:rStyle w:val="AttributeTok"/>
+        </w:rPr>
         <w:t xml:space="preserve">conditions =</w:t>
       </w:r>
       <w:r>
@@ -5578,7 +6055,7 @@
         <w:rPr>
           <w:rStyle w:val="StringTok"/>
         </w:rPr>
-        <w:t xml:space="preserve">"Refr: EM [✓] Het. [✓]"</w:t>
+        <w:t xml:space="preserve">"Refr: EM [✓] Het. [✓] (Unif.)"</w:t>
       </w:r>
       <w:r>
         <w:rPr>
@@ -5692,6 +6169,39 @@
         <w:rPr>
           <w:rStyle w:val="AttributeTok"/>
         </w:rPr>
+        <w:t xml:space="preserve">unif_dir =</w:t>
+      </w:r>
+      <w:r>
+        <w:rPr>
+          <w:rStyle w:val="NormalTok"/>
+        </w:rPr>
+        <w:t xml:space="preserve"> </w:t>
+      </w:r>
+      <w:r>
+        <w:rPr>
+          <w:rStyle w:val="ConstantTok"/>
+        </w:rPr>
+        <w:t xml:space="preserve">TRUE</w:t>
+      </w:r>
+      <w:r>
+        <w:rPr>
+          <w:rStyle w:val="NormalTok"/>
+        </w:rPr>
+        <w:t xml:space="preserve">,</w:t>
+      </w:r>
+      <w:r>
+        <w:br/>
+      </w:r>
+      <w:r>
+        <w:rPr>
+          <w:rStyle w:val="NormalTok"/>
+        </w:rPr>
+        <w:t xml:space="preserve">                     </w:t>
+      </w:r>
+      <w:r>
+        <w:rPr>
+          <w:rStyle w:val="AttributeTok"/>
+        </w:rPr>
         <w:t xml:space="preserve">conditions =</w:t>
       </w:r>
       <w:r>
@@ -5704,7 +6214,7 @@
         <w:rPr>
           <w:rStyle w:val="StringTok"/>
         </w:rPr>
-        <w:t xml:space="preserve">"Refr: EM [×] Het. [✓]"</w:t>
+        <w:t xml:space="preserve">"Refr: EM [×] Het. [✓] (Unif.)"</w:t>
       </w:r>
       <w:r>
         <w:rPr>
@@ -5734,7 +6244,7 @@
         <w:rPr>
           <w:rStyle w:val="CommentTok"/>
         </w:rPr>
-        <w:t xml:space="preserve"># Sanity check that absent both EM and heterogeneity, there</w:t>
+        <w:t xml:space="preserve"># Non-uniform direction of effect modification for LOT.</w:t>
       </w:r>
       <w:r>
         <w:br/>
@@ -5749,7 +6259,7 @@
         <w:rPr>
           <w:rStyle w:val="CommentTok"/>
         </w:rPr>
-        <w:t xml:space="preserve"># are no differences. Note that no heterogeneity but</w:t>
+        <w:t xml:space="preserve"># Note that we don't run the simulations with heterogeneity</w:t>
       </w:r>
       <w:r>
         <w:br/>
@@ -5764,7 +6274,7 @@
         <w:rPr>
           <w:rStyle w:val="CommentTok"/>
         </w:rPr>
-        <w:t xml:space="preserve"># effect modification is an unrealistic scenario, so we</w:t>
+        <w:t xml:space="preserve"># alone, because this is identical to the corresponding simulations</w:t>
       </w:r>
       <w:r>
         <w:br/>
@@ -5779,7 +6289,7 @@
         <w:rPr>
           <w:rStyle w:val="CommentTok"/>
         </w:rPr>
-        <w:t xml:space="preserve"># omit that.</w:t>
+        <w:t xml:space="preserve"># above.</w:t>
       </w:r>
       <w:r>
         <w:br/>
@@ -5806,7 +6316,19 @@
         <w:rPr>
           <w:rStyle w:val="AttributeTok"/>
         </w:rPr>
-        <w:t xml:space="preserve">s2re =</w:t>
+        <w:t xml:space="preserve">em =</w:t>
+      </w:r>
+      <w:r>
+        <w:rPr>
+          <w:rStyle w:val="NormalTok"/>
+        </w:rPr>
+        <w:t xml:space="preserve"> lot_em, </w:t>
+      </w:r>
+      <w:r>
+        <w:rPr>
+          <w:rStyle w:val="AttributeTok"/>
+        </w:rPr>
+        <w:t xml:space="preserve">nl =</w:t>
       </w:r>
       <w:r>
         <w:rPr>
@@ -5818,13 +6340,106 @@
         <w:rPr>
           <w:rStyle w:val="DecValTok"/>
         </w:rPr>
-        <w:t xml:space="preserve">0</w:t>
-      </w:r>
-      <w:r>
-        <w:rPr>
-          <w:rStyle w:val="NormalTok"/>
-        </w:rPr>
-        <w:t xml:space="preserve">, </w:t>
+        <w:t xml:space="preserve">4</w:t>
+      </w:r>
+      <w:r>
+        <w:rPr>
+          <w:rStyle w:val="NormalTok"/>
+        </w:rPr>
+        <w:t xml:space="preserve">,</w:t>
+      </w:r>
+      <w:r>
+        <w:br/>
+      </w:r>
+      <w:r>
+        <w:rPr>
+          <w:rStyle w:val="NormalTok"/>
+        </w:rPr>
+        <w:t xml:space="preserve">                     </w:t>
+      </w:r>
+      <w:r>
+        <w:rPr>
+          <w:rStyle w:val="AttributeTok"/>
+        </w:rPr>
+        <w:t xml:space="preserve">conditions =</w:t>
+      </w:r>
+      <w:r>
+        <w:rPr>
+          <w:rStyle w:val="NormalTok"/>
+        </w:rPr>
+        <w:t xml:space="preserve"> </w:t>
+      </w:r>
+      <w:r>
+        <w:rPr>
+          <w:rStyle w:val="StringTok"/>
+        </w:rPr>
+        <w:t xml:space="preserve">"LOT: EM [✓] Het. [✓]"</w:t>
+      </w:r>
+      <w:r>
+        <w:rPr>
+          <w:rStyle w:val="NormalTok"/>
+        </w:rPr>
+        <w:t xml:space="preserve">),</w:t>
+      </w:r>
+      <w:r>
+        <w:br/>
+      </w:r>
+      <w:r>
+        <w:rPr>
+          <w:rStyle w:val="NormalTok"/>
+        </w:rPr>
+        <w:t xml:space="preserve">    </w:t>
+      </w:r>
+      <w:r>
+        <w:br/>
+      </w:r>
+      <w:r>
+        <w:rPr>
+          <w:rStyle w:val="NormalTok"/>
+        </w:rPr>
+        <w:t xml:space="preserve">    </w:t>
+      </w:r>
+      <w:r>
+        <w:rPr>
+          <w:rStyle w:val="CommentTok"/>
+        </w:rPr>
+        <w:t xml:space="preserve"># Sensitivity analysis: uniform direction of effect modification</w:t>
+      </w:r>
+      <w:r>
+        <w:br/>
+      </w:r>
+      <w:r>
+        <w:rPr>
+          <w:rStyle w:val="NormalTok"/>
+        </w:rPr>
+        <w:t xml:space="preserve">    </w:t>
+      </w:r>
+      <w:r>
+        <w:rPr>
+          <w:rStyle w:val="CommentTok"/>
+        </w:rPr>
+        <w:t xml:space="preserve"># for LOT.</w:t>
+      </w:r>
+      <w:r>
+        <w:br/>
+      </w:r>
+      <w:r>
+        <w:rPr>
+          <w:rStyle w:val="NormalTok"/>
+        </w:rPr>
+        <w:t xml:space="preserve">    </w:t>
+      </w:r>
+      <w:r>
+        <w:rPr>
+          <w:rStyle w:val="FunctionTok"/>
+        </w:rPr>
+        <w:t xml:space="preserve">simulation_study</w:t>
+      </w:r>
+      <w:r>
+        <w:rPr>
+          <w:rStyle w:val="NormalTok"/>
+        </w:rPr>
+        <w:t xml:space="preserve">(n, </w:t>
       </w:r>
       <w:r>
         <w:rPr>
@@ -5836,13 +6451,175 @@
         <w:rPr>
           <w:rStyle w:val="NormalTok"/>
         </w:rPr>
-        <w:t xml:space="preserve"> </w:t>
-      </w:r>
-      <w:r>
-        <w:rPr>
-          <w:rStyle w:val="FunctionTok"/>
-        </w:rPr>
-        <w:t xml:space="preserve">list</w:t>
+        <w:t xml:space="preserve"> lot_em, </w:t>
+      </w:r>
+      <w:r>
+        <w:rPr>
+          <w:rStyle w:val="AttributeTok"/>
+        </w:rPr>
+        <w:t xml:space="preserve">nl =</w:t>
+      </w:r>
+      <w:r>
+        <w:rPr>
+          <w:rStyle w:val="NormalTok"/>
+        </w:rPr>
+        <w:t xml:space="preserve"> </w:t>
+      </w:r>
+      <w:r>
+        <w:rPr>
+          <w:rStyle w:val="DecValTok"/>
+        </w:rPr>
+        <w:t xml:space="preserve">4</w:t>
+      </w:r>
+      <w:r>
+        <w:rPr>
+          <w:rStyle w:val="NormalTok"/>
+        </w:rPr>
+        <w:t xml:space="preserve">,</w:t>
+      </w:r>
+      <w:r>
+        <w:br/>
+      </w:r>
+      <w:r>
+        <w:rPr>
+          <w:rStyle w:val="NormalTok"/>
+        </w:rPr>
+        <w:t xml:space="preserve">                     </w:t>
+      </w:r>
+      <w:r>
+        <w:rPr>
+          <w:rStyle w:val="AttributeTok"/>
+        </w:rPr>
+        <w:t xml:space="preserve">unif_dir =</w:t>
+      </w:r>
+      <w:r>
+        <w:rPr>
+          <w:rStyle w:val="NormalTok"/>
+        </w:rPr>
+        <w:t xml:space="preserve"> </w:t>
+      </w:r>
+      <w:r>
+        <w:rPr>
+          <w:rStyle w:val="ConstantTok"/>
+        </w:rPr>
+        <w:t xml:space="preserve">TRUE</w:t>
+      </w:r>
+      <w:r>
+        <w:rPr>
+          <w:rStyle w:val="NormalTok"/>
+        </w:rPr>
+        <w:t xml:space="preserve">,</w:t>
+      </w:r>
+      <w:r>
+        <w:br/>
+      </w:r>
+      <w:r>
+        <w:rPr>
+          <w:rStyle w:val="NormalTok"/>
+        </w:rPr>
+        <w:t xml:space="preserve">                     </w:t>
+      </w:r>
+      <w:r>
+        <w:rPr>
+          <w:rStyle w:val="AttributeTok"/>
+        </w:rPr>
+        <w:t xml:space="preserve">conditions =</w:t>
+      </w:r>
+      <w:r>
+        <w:rPr>
+          <w:rStyle w:val="NormalTok"/>
+        </w:rPr>
+        <w:t xml:space="preserve"> </w:t>
+      </w:r>
+      <w:r>
+        <w:rPr>
+          <w:rStyle w:val="StringTok"/>
+        </w:rPr>
+        <w:t xml:space="preserve">"LOT: EM [✓] Het. [✓] (Unif.)"</w:t>
+      </w:r>
+      <w:r>
+        <w:rPr>
+          <w:rStyle w:val="NormalTok"/>
+        </w:rPr>
+        <w:t xml:space="preserve">)</w:t>
+      </w:r>
+      <w:r>
+        <w:br/>
+      </w:r>
+      <w:r>
+        <w:rPr>
+          <w:rStyle w:val="NormalTok"/>
+        </w:rPr>
+        <w:t xml:space="preserve">  ) </w:t>
+      </w:r>
+      <w:r>
+        <w:rPr>
+          <w:rStyle w:val="SpecialCharTok"/>
+        </w:rPr>
+        <w:t xml:space="preserve">%&gt;%</w:t>
+      </w:r>
+      <w:r>
+        <w:rPr>
+          <w:rStyle w:val="NormalTok"/>
+        </w:rPr>
+        <w:t xml:space="preserve"> </w:t>
+      </w:r>
+      <w:r>
+        <w:rPr>
+          <w:rStyle w:val="FunctionTok"/>
+        </w:rPr>
+        <w:t xml:space="preserve">map</w:t>
+      </w:r>
+      <w:r>
+        <w:rPr>
+          <w:rStyle w:val="NormalTok"/>
+        </w:rPr>
+        <w:t xml:space="preserve">(as_tibble) </w:t>
+      </w:r>
+      <w:r>
+        <w:rPr>
+          <w:rStyle w:val="SpecialCharTok"/>
+        </w:rPr>
+        <w:t xml:space="preserve">%&gt;%</w:t>
+      </w:r>
+      <w:r>
+        <w:rPr>
+          <w:rStyle w:val="NormalTok"/>
+        </w:rPr>
+        <w:t xml:space="preserve"> </w:t>
+      </w:r>
+      <w:r>
+        <w:rPr>
+          <w:rStyle w:val="FunctionTok"/>
+        </w:rPr>
+        <w:t xml:space="preserve">bind_rows</w:t>
+      </w:r>
+      <w:r>
+        <w:rPr>
+          <w:rStyle w:val="NormalTok"/>
+        </w:rPr>
+        <w:t xml:space="preserve">()</w:t>
+      </w:r>
+      <w:r>
+        <w:br/>
+      </w:r>
+      <w:r>
+        <w:rPr>
+          <w:rStyle w:val="NormalTok"/>
+        </w:rPr>
+        <w:t xml:space="preserve">}</w:t>
+      </w:r>
+      <w:r>
+        <w:br/>
+      </w:r>
+      <w:r>
+        <w:br/>
+      </w:r>
+      <w:r>
+        <w:rPr>
+          <w:rStyle w:val="FunctionTok"/>
+        </w:rPr>
+        <w:t xml:space="preserve">run_experiment</w:t>
       </w:r>
       <w:r>
         <w:rPr>
@@ -5854,796 +6631,13 @@
         <w:rPr>
           <w:rStyle w:val="AttributeTok"/>
         </w:rPr>
-        <w:t xml:space="preserve">mean =</w:t>
-      </w:r>
-      <w:r>
-        <w:rPr>
-          <w:rStyle w:val="NormalTok"/>
-        </w:rPr>
-        <w:t xml:space="preserve"> </w:t>
-      </w:r>
-      <w:r>
-        <w:rPr>
-          <w:rStyle w:val="DecValTok"/>
-        </w:rPr>
-        <w:t xml:space="preserve">0</w:t>
-      </w:r>
-      <w:r>
-        <w:rPr>
-          <w:rStyle w:val="NormalTok"/>
-        </w:rPr>
-        <w:t xml:space="preserve">, </w:t>
-      </w:r>
-      <w:r>
-        <w:rPr>
-          <w:rStyle w:val="AttributeTok"/>
-        </w:rPr>
-        <w:t xml:space="preserve">se =</w:t>
-      </w:r>
-      <w:r>
-        <w:rPr>
-          <w:rStyle w:val="NormalTok"/>
-        </w:rPr>
-        <w:t xml:space="preserve"> </w:t>
-      </w:r>
-      <w:r>
-        <w:rPr>
-          <w:rStyle w:val="DecValTok"/>
-        </w:rPr>
-        <w:t xml:space="preserve">0</w:t>
-      </w:r>
-      <w:r>
-        <w:rPr>
-          <w:rStyle w:val="NormalTok"/>
-        </w:rPr>
-        <w:t xml:space="preserve">),</w:t>
-      </w:r>
-      <w:r>
-        <w:br/>
-      </w:r>
-      <w:r>
-        <w:rPr>
-          <w:rStyle w:val="NormalTok"/>
-        </w:rPr>
-        <w:t xml:space="preserve">                     </w:t>
-      </w:r>
-      <w:r>
-        <w:rPr>
-          <w:rStyle w:val="AttributeTok"/>
-        </w:rPr>
-        <w:t xml:space="preserve">conditions =</w:t>
-      </w:r>
-      <w:r>
-        <w:rPr>
-          <w:rStyle w:val="NormalTok"/>
-        </w:rPr>
-        <w:t xml:space="preserve"> </w:t>
-      </w:r>
-      <w:r>
-        <w:rPr>
-          <w:rStyle w:val="StringTok"/>
-        </w:rPr>
-        <w:t xml:space="preserve">"Refr: EM [×] Het. [×]"</w:t>
-      </w:r>
-      <w:r>
-        <w:rPr>
-          <w:rStyle w:val="NormalTok"/>
-        </w:rPr>
-        <w:t xml:space="preserve">),</w:t>
-      </w:r>
-      <w:r>
-        <w:br/>
-      </w:r>
-      <w:r>
-        <w:rPr>
-          <w:rStyle w:val="NormalTok"/>
-        </w:rPr>
-        <w:t xml:space="preserve">    </w:t>
-      </w:r>
-      <w:r>
-        <w:br/>
-      </w:r>
-      <w:r>
-        <w:rPr>
-          <w:rStyle w:val="NormalTok"/>
-        </w:rPr>
-        <w:t xml:space="preserve">    </w:t>
-      </w:r>
-      <w:r>
-        <w:rPr>
-          <w:rStyle w:val="CommentTok"/>
-        </w:rPr>
-        <w:t xml:space="preserve"># Sensitivity analysis: uniform direction of effect</w:t>
-      </w:r>
-      <w:r>
-        <w:br/>
-      </w:r>
-      <w:r>
-        <w:rPr>
-          <w:rStyle w:val="NormalTok"/>
-        </w:rPr>
-        <w:t xml:space="preserve">    </w:t>
-      </w:r>
-      <w:r>
-        <w:rPr>
-          <w:rStyle w:val="CommentTok"/>
-        </w:rPr>
-        <w:t xml:space="preserve"># modification for refractory status.</w:t>
-      </w:r>
-      <w:r>
-        <w:br/>
-      </w:r>
-      <w:r>
-        <w:rPr>
-          <w:rStyle w:val="NormalTok"/>
-        </w:rPr>
-        <w:t xml:space="preserve">    </w:t>
-      </w:r>
-      <w:r>
-        <w:rPr>
-          <w:rStyle w:val="FunctionTok"/>
-        </w:rPr>
-        <w:t xml:space="preserve">simulation_study</w:t>
-      </w:r>
-      <w:r>
-        <w:rPr>
-          <w:rStyle w:val="NormalTok"/>
-        </w:rPr>
-        <w:t xml:space="preserve">(n,</w:t>
-      </w:r>
-      <w:r>
-        <w:br/>
-      </w:r>
-      <w:r>
-        <w:rPr>
-          <w:rStyle w:val="NormalTok"/>
-        </w:rPr>
-        <w:t xml:space="preserve">                     </w:t>
-      </w:r>
-      <w:r>
-        <w:rPr>
-          <w:rStyle w:val="AttributeTok"/>
-        </w:rPr>
-        <w:t xml:space="preserve">unif_dir =</w:t>
-      </w:r>
-      <w:r>
-        <w:rPr>
-          <w:rStyle w:val="NormalTok"/>
-        </w:rPr>
-        <w:t xml:space="preserve"> </w:t>
-      </w:r>
-      <w:r>
-        <w:rPr>
-          <w:rStyle w:val="ConstantTok"/>
-        </w:rPr>
-        <w:t xml:space="preserve">TRUE</w:t>
-      </w:r>
-      <w:r>
-        <w:rPr>
-          <w:rStyle w:val="NormalTok"/>
-        </w:rPr>
-        <w:t xml:space="preserve">,</w:t>
-      </w:r>
-      <w:r>
-        <w:br/>
-      </w:r>
-      <w:r>
-        <w:rPr>
-          <w:rStyle w:val="NormalTok"/>
-        </w:rPr>
-        <w:t xml:space="preserve">                     </w:t>
-      </w:r>
-      <w:r>
-        <w:rPr>
-          <w:rStyle w:val="AttributeTok"/>
-        </w:rPr>
-        <w:t xml:space="preserve">conditions =</w:t>
-      </w:r>
-      <w:r>
-        <w:rPr>
-          <w:rStyle w:val="NormalTok"/>
-        </w:rPr>
-        <w:t xml:space="preserve"> </w:t>
-      </w:r>
-      <w:r>
-        <w:rPr>
-          <w:rStyle w:val="StringTok"/>
-        </w:rPr>
-        <w:t xml:space="preserve">"Refr: EM [✓] Het. [✓] (Unif.)"</w:t>
-      </w:r>
-      <w:r>
-        <w:rPr>
-          <w:rStyle w:val="NormalTok"/>
-        </w:rPr>
-        <w:t xml:space="preserve">),</w:t>
-      </w:r>
-      <w:r>
-        <w:br/>
-      </w:r>
-      <w:r>
-        <w:rPr>
-          <w:rStyle w:val="NormalTok"/>
-        </w:rPr>
-        <w:t xml:space="preserve">    </w:t>
-      </w:r>
-      <w:r>
-        <w:rPr>
-          <w:rStyle w:val="FunctionTok"/>
-        </w:rPr>
-        <w:t xml:space="preserve">simulation_study</w:t>
-      </w:r>
-      <w:r>
-        <w:rPr>
-          <w:rStyle w:val="NormalTok"/>
-        </w:rPr>
-        <w:t xml:space="preserve">(n, </w:t>
-      </w:r>
-      <w:r>
-        <w:rPr>
-          <w:rStyle w:val="AttributeTok"/>
-        </w:rPr>
-        <w:t xml:space="preserve">em =</w:t>
-      </w:r>
-      <w:r>
-        <w:rPr>
-          <w:rStyle w:val="NormalTok"/>
-        </w:rPr>
-        <w:t xml:space="preserve"> </w:t>
-      </w:r>
-      <w:r>
-        <w:rPr>
-          <w:rStyle w:val="FunctionTok"/>
-        </w:rPr>
-        <w:t xml:space="preserve">list</w:t>
-      </w:r>
-      <w:r>
-        <w:rPr>
-          <w:rStyle w:val="NormalTok"/>
-        </w:rPr>
-        <w:t xml:space="preserve">(</w:t>
-      </w:r>
-      <w:r>
-        <w:rPr>
-          <w:rStyle w:val="AttributeTok"/>
-        </w:rPr>
-        <w:t xml:space="preserve">mean =</w:t>
-      </w:r>
-      <w:r>
-        <w:rPr>
-          <w:rStyle w:val="NormalTok"/>
-        </w:rPr>
-        <w:t xml:space="preserve"> </w:t>
-      </w:r>
-      <w:r>
-        <w:rPr>
-          <w:rStyle w:val="DecValTok"/>
-        </w:rPr>
-        <w:t xml:space="preserve">0</w:t>
-      </w:r>
-      <w:r>
-        <w:rPr>
-          <w:rStyle w:val="NormalTok"/>
-        </w:rPr>
-        <w:t xml:space="preserve">, </w:t>
-      </w:r>
-      <w:r>
-        <w:rPr>
-          <w:rStyle w:val="AttributeTok"/>
-        </w:rPr>
-        <w:t xml:space="preserve">se =</w:t>
-      </w:r>
-      <w:r>
-        <w:rPr>
-          <w:rStyle w:val="NormalTok"/>
-        </w:rPr>
-        <w:t xml:space="preserve"> </w:t>
-      </w:r>
-      <w:r>
-        <w:rPr>
-          <w:rStyle w:val="DecValTok"/>
-        </w:rPr>
-        <w:t xml:space="preserve">0</w:t>
-      </w:r>
-      <w:r>
-        <w:rPr>
-          <w:rStyle w:val="NormalTok"/>
-        </w:rPr>
-        <w:t xml:space="preserve">),</w:t>
-      </w:r>
-      <w:r>
-        <w:br/>
-      </w:r>
-      <w:r>
-        <w:rPr>
-          <w:rStyle w:val="NormalTok"/>
-        </w:rPr>
-        <w:t xml:space="preserve">                     </w:t>
-      </w:r>
-      <w:r>
-        <w:rPr>
-          <w:rStyle w:val="AttributeTok"/>
-        </w:rPr>
-        <w:t xml:space="preserve">unif_dir =</w:t>
-      </w:r>
-      <w:r>
-        <w:rPr>
-          <w:rStyle w:val="NormalTok"/>
-        </w:rPr>
-        <w:t xml:space="preserve"> </w:t>
-      </w:r>
-      <w:r>
-        <w:rPr>
-          <w:rStyle w:val="ConstantTok"/>
-        </w:rPr>
-        <w:t xml:space="preserve">TRUE</w:t>
-      </w:r>
-      <w:r>
-        <w:rPr>
-          <w:rStyle w:val="NormalTok"/>
-        </w:rPr>
-        <w:t xml:space="preserve">,</w:t>
-      </w:r>
-      <w:r>
-        <w:br/>
-      </w:r>
-      <w:r>
-        <w:rPr>
-          <w:rStyle w:val="NormalTok"/>
-        </w:rPr>
-        <w:t xml:space="preserve">                     </w:t>
-      </w:r>
-      <w:r>
-        <w:rPr>
-          <w:rStyle w:val="AttributeTok"/>
-        </w:rPr>
-        <w:t xml:space="preserve">conditions =</w:t>
-      </w:r>
-      <w:r>
-        <w:rPr>
-          <w:rStyle w:val="NormalTok"/>
-        </w:rPr>
-        <w:t xml:space="preserve"> </w:t>
-      </w:r>
-      <w:r>
-        <w:rPr>
-          <w:rStyle w:val="StringTok"/>
-        </w:rPr>
-        <w:t xml:space="preserve">"Refr: EM [×] Het. [✓] (Unif.)"</w:t>
-      </w:r>
-      <w:r>
-        <w:rPr>
-          <w:rStyle w:val="NormalTok"/>
-        </w:rPr>
-        <w:t xml:space="preserve">),</w:t>
-      </w:r>
-      <w:r>
-        <w:br/>
-      </w:r>
-      <w:r>
-        <w:rPr>
-          <w:rStyle w:val="NormalTok"/>
-        </w:rPr>
-        <w:t xml:space="preserve">    </w:t>
-      </w:r>
-      <w:r>
-        <w:br/>
-      </w:r>
-      <w:r>
-        <w:rPr>
-          <w:rStyle w:val="NormalTok"/>
-        </w:rPr>
-        <w:t xml:space="preserve">    </w:t>
-      </w:r>
-      <w:r>
-        <w:rPr>
-          <w:rStyle w:val="CommentTok"/>
-        </w:rPr>
-        <w:t xml:space="preserve"># Non-uniform direction of effect modification for LOT.</w:t>
-      </w:r>
-      <w:r>
-        <w:br/>
-      </w:r>
-      <w:r>
-        <w:rPr>
-          <w:rStyle w:val="NormalTok"/>
-        </w:rPr>
-        <w:t xml:space="preserve">    </w:t>
-      </w:r>
-      <w:r>
-        <w:rPr>
-          <w:rStyle w:val="CommentTok"/>
-        </w:rPr>
-        <w:t xml:space="preserve"># Note that we don't run the simulations with heterogeneity</w:t>
-      </w:r>
-      <w:r>
-        <w:br/>
-      </w:r>
-      <w:r>
-        <w:rPr>
-          <w:rStyle w:val="NormalTok"/>
-        </w:rPr>
-        <w:t xml:space="preserve">    </w:t>
-      </w:r>
-      <w:r>
-        <w:rPr>
-          <w:rStyle w:val="CommentTok"/>
-        </w:rPr>
-        <w:t xml:space="preserve"># alone, because this is identical to the corresponding simulations</w:t>
-      </w:r>
-      <w:r>
-        <w:br/>
-      </w:r>
-      <w:r>
-        <w:rPr>
-          <w:rStyle w:val="NormalTok"/>
-        </w:rPr>
-        <w:t xml:space="preserve">    </w:t>
-      </w:r>
-      <w:r>
-        <w:rPr>
-          <w:rStyle w:val="CommentTok"/>
-        </w:rPr>
-        <w:t xml:space="preserve"># above.</w:t>
-      </w:r>
-      <w:r>
-        <w:br/>
-      </w:r>
-      <w:r>
-        <w:rPr>
-          <w:rStyle w:val="NormalTok"/>
-        </w:rPr>
-        <w:t xml:space="preserve">    </w:t>
-      </w:r>
-      <w:r>
-        <w:rPr>
-          <w:rStyle w:val="FunctionTok"/>
-        </w:rPr>
-        <w:t xml:space="preserve">simulation_study</w:t>
-      </w:r>
-      <w:r>
-        <w:rPr>
-          <w:rStyle w:val="NormalTok"/>
-        </w:rPr>
-        <w:t xml:space="preserve">(n, </w:t>
-      </w:r>
-      <w:r>
-        <w:rPr>
-          <w:rStyle w:val="AttributeTok"/>
-        </w:rPr>
-        <w:t xml:space="preserve">em =</w:t>
-      </w:r>
-      <w:r>
-        <w:rPr>
-          <w:rStyle w:val="NormalTok"/>
-        </w:rPr>
-        <w:t xml:space="preserve"> lot_em, </w:t>
-      </w:r>
-      <w:r>
-        <w:rPr>
-          <w:rStyle w:val="AttributeTok"/>
-        </w:rPr>
-        <w:t xml:space="preserve">nl =</w:t>
-      </w:r>
-      <w:r>
-        <w:rPr>
-          <w:rStyle w:val="NormalTok"/>
-        </w:rPr>
-        <w:t xml:space="preserve"> </w:t>
-      </w:r>
-      <w:r>
-        <w:rPr>
-          <w:rStyle w:val="DecValTok"/>
-        </w:rPr>
-        <w:t xml:space="preserve">4</w:t>
-      </w:r>
-      <w:r>
-        <w:rPr>
-          <w:rStyle w:val="NormalTok"/>
-        </w:rPr>
-        <w:t xml:space="preserve">,</w:t>
-      </w:r>
-      <w:r>
-        <w:br/>
-      </w:r>
-      <w:r>
-        <w:rPr>
-          <w:rStyle w:val="NormalTok"/>
-        </w:rPr>
-        <w:t xml:space="preserve">                     </w:t>
-      </w:r>
-      <w:r>
-        <w:rPr>
-          <w:rStyle w:val="AttributeTok"/>
-        </w:rPr>
-        <w:t xml:space="preserve">conditions =</w:t>
-      </w:r>
-      <w:r>
-        <w:rPr>
-          <w:rStyle w:val="NormalTok"/>
-        </w:rPr>
-        <w:t xml:space="preserve"> </w:t>
-      </w:r>
-      <w:r>
-        <w:rPr>
-          <w:rStyle w:val="StringTok"/>
-        </w:rPr>
-        <w:t xml:space="preserve">"LOT: EM [✓] Het. [✓]"</w:t>
-      </w:r>
-      <w:r>
-        <w:rPr>
-          <w:rStyle w:val="NormalTok"/>
-        </w:rPr>
-        <w:t xml:space="preserve">),</w:t>
-      </w:r>
-      <w:r>
-        <w:br/>
-      </w:r>
-      <w:r>
-        <w:rPr>
-          <w:rStyle w:val="NormalTok"/>
-        </w:rPr>
-        <w:t xml:space="preserve">    </w:t>
-      </w:r>
-      <w:r>
-        <w:br/>
-      </w:r>
-      <w:r>
-        <w:rPr>
-          <w:rStyle w:val="NormalTok"/>
-        </w:rPr>
-        <w:t xml:space="preserve">    </w:t>
-      </w:r>
-      <w:r>
-        <w:rPr>
-          <w:rStyle w:val="CommentTok"/>
-        </w:rPr>
-        <w:t xml:space="preserve"># Sensitivity analysis: uniform direction of effect modification</w:t>
-      </w:r>
-      <w:r>
-        <w:br/>
-      </w:r>
-      <w:r>
-        <w:rPr>
-          <w:rStyle w:val="NormalTok"/>
-        </w:rPr>
-        <w:t xml:space="preserve">    </w:t>
-      </w:r>
-      <w:r>
-        <w:rPr>
-          <w:rStyle w:val="CommentTok"/>
-        </w:rPr>
-        <w:t xml:space="preserve"># for LOT.</w:t>
-      </w:r>
-      <w:r>
-        <w:br/>
-      </w:r>
-      <w:r>
-        <w:rPr>
-          <w:rStyle w:val="NormalTok"/>
-        </w:rPr>
-        <w:t xml:space="preserve">    </w:t>
-      </w:r>
-      <w:r>
-        <w:rPr>
-          <w:rStyle w:val="FunctionTok"/>
-        </w:rPr>
-        <w:t xml:space="preserve">simulation_study</w:t>
-      </w:r>
-      <w:r>
-        <w:rPr>
-          <w:rStyle w:val="NormalTok"/>
-        </w:rPr>
-        <w:t xml:space="preserve">(n, </w:t>
-      </w:r>
-      <w:r>
-        <w:rPr>
-          <w:rStyle w:val="AttributeTok"/>
-        </w:rPr>
-        <w:t xml:space="preserve">em =</w:t>
-      </w:r>
-      <w:r>
-        <w:rPr>
-          <w:rStyle w:val="NormalTok"/>
-        </w:rPr>
-        <w:t xml:space="preserve"> lot_em, </w:t>
-      </w:r>
-      <w:r>
-        <w:rPr>
-          <w:rStyle w:val="AttributeTok"/>
-        </w:rPr>
-        <w:t xml:space="preserve">nl =</w:t>
-      </w:r>
-      <w:r>
-        <w:rPr>
-          <w:rStyle w:val="NormalTok"/>
-        </w:rPr>
-        <w:t xml:space="preserve"> </w:t>
-      </w:r>
-      <w:r>
-        <w:rPr>
-          <w:rStyle w:val="DecValTok"/>
-        </w:rPr>
-        <w:t xml:space="preserve">4</w:t>
-      </w:r>
-      <w:r>
-        <w:rPr>
-          <w:rStyle w:val="NormalTok"/>
-        </w:rPr>
-        <w:t xml:space="preserve">,</w:t>
-      </w:r>
-      <w:r>
-        <w:br/>
-      </w:r>
-      <w:r>
-        <w:rPr>
-          <w:rStyle w:val="NormalTok"/>
-        </w:rPr>
-        <w:t xml:space="preserve">                     </w:t>
-      </w:r>
-      <w:r>
-        <w:rPr>
-          <w:rStyle w:val="AttributeTok"/>
-        </w:rPr>
-        <w:t xml:space="preserve">unif_dir =</w:t>
-      </w:r>
-      <w:r>
-        <w:rPr>
-          <w:rStyle w:val="NormalTok"/>
-        </w:rPr>
-        <w:t xml:space="preserve"> </w:t>
-      </w:r>
-      <w:r>
-        <w:rPr>
-          <w:rStyle w:val="ConstantTok"/>
-        </w:rPr>
-        <w:t xml:space="preserve">TRUE</w:t>
-      </w:r>
-      <w:r>
-        <w:rPr>
-          <w:rStyle w:val="NormalTok"/>
-        </w:rPr>
-        <w:t xml:space="preserve">,</w:t>
-      </w:r>
-      <w:r>
-        <w:br/>
-      </w:r>
-      <w:r>
-        <w:rPr>
-          <w:rStyle w:val="NormalTok"/>
-        </w:rPr>
-        <w:t xml:space="preserve">                     </w:t>
-      </w:r>
-      <w:r>
-        <w:rPr>
-          <w:rStyle w:val="AttributeTok"/>
-        </w:rPr>
-        <w:t xml:space="preserve">conditions =</w:t>
-      </w:r>
-      <w:r>
-        <w:rPr>
-          <w:rStyle w:val="NormalTok"/>
-        </w:rPr>
-        <w:t xml:space="preserve"> </w:t>
-      </w:r>
-      <w:r>
-        <w:rPr>
-          <w:rStyle w:val="StringTok"/>
-        </w:rPr>
-        <w:t xml:space="preserve">"LOT: EM [✓] Het. [✓] (Unif.)"</w:t>
-      </w:r>
-      <w:r>
-        <w:rPr>
-          <w:rStyle w:val="NormalTok"/>
-        </w:rPr>
-        <w:t xml:space="preserve">)</w:t>
-      </w:r>
-      <w:r>
-        <w:br/>
-      </w:r>
-      <w:r>
-        <w:rPr>
-          <w:rStyle w:val="NormalTok"/>
-        </w:rPr>
-        <w:t xml:space="preserve">  ) </w:t>
-      </w:r>
-      <w:r>
-        <w:rPr>
-          <w:rStyle w:val="SpecialCharTok"/>
-        </w:rPr>
-        <w:t xml:space="preserve">%&gt;%</w:t>
-      </w:r>
-      <w:r>
-        <w:rPr>
-          <w:rStyle w:val="NormalTok"/>
-        </w:rPr>
-        <w:t xml:space="preserve"> </w:t>
-      </w:r>
-      <w:r>
-        <w:rPr>
-          <w:rStyle w:val="FunctionTok"/>
-        </w:rPr>
-        <w:t xml:space="preserve">map</w:t>
-      </w:r>
-      <w:r>
-        <w:rPr>
-          <w:rStyle w:val="NormalTok"/>
-        </w:rPr>
-        <w:t xml:space="preserve">(as_tibble) </w:t>
-      </w:r>
-      <w:r>
-        <w:rPr>
-          <w:rStyle w:val="SpecialCharTok"/>
-        </w:rPr>
-        <w:t xml:space="preserve">%&gt;%</w:t>
-      </w:r>
-      <w:r>
-        <w:rPr>
-          <w:rStyle w:val="NormalTok"/>
-        </w:rPr>
-        <w:t xml:space="preserve"> </w:t>
-      </w:r>
-      <w:r>
-        <w:rPr>
-          <w:rStyle w:val="FunctionTok"/>
-        </w:rPr>
-        <w:t xml:space="preserve">bind_rows</w:t>
-      </w:r>
-      <w:r>
-        <w:rPr>
-          <w:rStyle w:val="NormalTok"/>
-        </w:rPr>
-        <w:t xml:space="preserve">()</w:t>
-      </w:r>
-      <w:r>
-        <w:br/>
-      </w:r>
-      <w:r>
-        <w:rPr>
-          <w:rStyle w:val="NormalTok"/>
-        </w:rPr>
-        <w:t xml:space="preserve">}</w:t>
-      </w:r>
-      <w:r>
-        <w:br/>
-      </w:r>
-      <w:r>
-        <w:br/>
-      </w:r>
-      <w:r>
-        <w:rPr>
-          <w:rStyle w:val="FunctionTok"/>
-        </w:rPr>
-        <w:t xml:space="preserve">run_experiment</w:t>
-      </w:r>
-      <w:r>
-        <w:rPr>
-          <w:rStyle w:val="NormalTok"/>
-        </w:rPr>
-        <w:t xml:space="preserve">(</w:t>
-      </w:r>
-      <w:r>
-        <w:rPr>
-          <w:rStyle w:val="AttributeTok"/>
-        </w:rPr>
         <w:t xml:space="preserve">n =</w:t>
       </w:r>
       <w:r>
         <w:rPr>
           <w:rStyle w:val="NormalTok"/>
         </w:rPr>
-        <w:t xml:space="preserve"> </w:t>
-      </w:r>
-      <w:r>
-        <w:rPr>
-          <w:rStyle w:val="DecValTok"/>
-        </w:rPr>
-        <w:t xml:space="preserve">1000</w:t>
-      </w:r>
-      <w:r>
-        <w:rPr>
-          <w:rStyle w:val="NormalTok"/>
-        </w:rPr>
-        <w:t xml:space="preserve">) </w:t>
+        <w:t xml:space="preserve"> n_rep) </w:t>
       </w:r>
       <w:r>
         <w:rPr>
@@ -6743,7 +6737,7 @@
               <w:jc w:val="right"/>
             </w:pPr>
             <w:r>
-              <w:t xml:space="preserve">1841</w:t>
+              <w:t xml:space="preserve">2147</w:t>
             </w:r>
           </w:p>
         </w:tc>
@@ -6857,7 +6851,7 @@
               <w:jc w:val="right"/>
             </w:pPr>
             <w:r>
-              <w:t xml:space="preserve">821</w:t>
+              <w:t xml:space="preserve">940</w:t>
             </w:r>
           </w:p>
         </w:tc>
@@ -6933,7 +6927,7 @@
               <w:jc w:val="right"/>
             </w:pPr>
             <w:r>
-              <w:t xml:space="preserve">23643</w:t>
+              <w:t xml:space="preserve">23674</w:t>
             </w:r>
           </w:p>
         </w:tc>
@@ -6971,7 +6965,7 @@
               <w:jc w:val="right"/>
             </w:pPr>
             <w:r>
-              <w:t xml:space="preserve">12987</w:t>
+              <w:t xml:space="preserve">13055</w:t>
             </w:r>
           </w:p>
         </w:tc>
@@ -6989,13 +6983,14 @@
         </w:tc>
       </w:tr>
     </w:tbl>
-    <w:bookmarkStart w:id="25" w:name="X74ecabc8fd402e53ff829de82101c49ee1da6a4"/>
+    <w:bookmarkEnd w:id="25"/>
+    <w:bookmarkStart w:id="27" w:name="X97dddd5e89b8abd59347ae0532f57a186250dc6"/>
     <w:p>
       <w:pPr>
-        <w:pStyle w:val="Heading2"/>
+        <w:pStyle w:val="Heading1"/>
       </w:pPr>
       <w:r>
-        <w:t xml:space="preserve">Appendix: System, R version, and package details</w:t>
+        <w:t xml:space="preserve">Simulation study 2: NMA estimates expected to differ as a function of RHR</w:t>
       </w:r>
     </w:p>
     <w:p>
@@ -7003,13 +6998,22 @@
         <w:pStyle w:val="FirstParagraph"/>
       </w:pPr>
       <w:r>
-        <w:t xml:space="preserve">The following shows a summary of the system, R version, and packages used to</w:t>
-      </w:r>
-      <w:r>
-        <w:t xml:space="preserve"> </w:t>
-      </w:r>
-      <w:r>
-        <w:t xml:space="preserve">perform the simulation.</w:t>
+        <w:t xml:space="preserve">The function</w:t>
+      </w:r>
+      <w:r>
+        <w:t xml:space="preserve"> </w:t>
+      </w:r>
+      <w:r>
+        <w:rPr>
+          <w:rStyle w:val="VerbatimChar"/>
+        </w:rPr>
+        <w:t xml:space="preserve">proportion_plot()</w:t>
+      </w:r>
+      <w:r>
+        <w:t xml:space="preserve"> </w:t>
+      </w:r>
+      <w:r>
+        <w:t xml:space="preserve">runs a simulation study to estimate the proportion of NMA estimates that would be expected to differ for a range of values of RHR and plots the result. This code simulates a scenario in which there are 4 LOT categories, effect modification occurs in a uniform direction, and effect modification compounds (i.e., the worst-case in the main simulation).</w:t>
       </w:r>
     </w:p>
     <w:p>
@@ -7018,6 +7022,2627 @@
       </w:pPr>
       <w:r>
         <w:rPr>
+          <w:rStyle w:val="NormalTok"/>
+        </w:rPr>
+        <w:t xml:space="preserve">proportion_plot </w:t>
+      </w:r>
+      <w:r>
+        <w:rPr>
+          <w:rStyle w:val="OtherTok"/>
+        </w:rPr>
+        <w:t xml:space="preserve">&lt;-</w:t>
+      </w:r>
+      <w:r>
+        <w:rPr>
+          <w:rStyle w:val="NormalTok"/>
+        </w:rPr>
+        <w:t xml:space="preserve"> </w:t>
+      </w:r>
+      <w:r>
+        <w:rPr>
+          <w:rStyle w:val="ControlFlowTok"/>
+        </w:rPr>
+        <w:t xml:space="preserve">function</w:t>
+      </w:r>
+      <w:r>
+        <w:rPr>
+          <w:rStyle w:val="NormalTok"/>
+        </w:rPr>
+        <w:t xml:space="preserve">(</w:t>
+      </w:r>
+      <w:r>
+        <w:rPr>
+          <w:rStyle w:val="AttributeTok"/>
+        </w:rPr>
+        <w:t xml:space="preserve">n =</w:t>
+      </w:r>
+      <w:r>
+        <w:rPr>
+          <w:rStyle w:val="NormalTok"/>
+        </w:rPr>
+        <w:t xml:space="preserve"> n_rep, </w:t>
+      </w:r>
+      <w:r>
+        <w:rPr>
+          <w:rStyle w:val="AttributeTok"/>
+        </w:rPr>
+        <w:t xml:space="preserve">resolution =</w:t>
+      </w:r>
+      <w:r>
+        <w:rPr>
+          <w:rStyle w:val="NormalTok"/>
+        </w:rPr>
+        <w:t xml:space="preserve"> </w:t>
+      </w:r>
+      <w:r>
+        <w:rPr>
+          <w:rStyle w:val="DecValTok"/>
+        </w:rPr>
+        <w:t xml:space="preserve">20</w:t>
+      </w:r>
+      <w:r>
+        <w:rPr>
+          <w:rStyle w:val="NormalTok"/>
+        </w:rPr>
+        <w:t xml:space="preserve">, </w:t>
+      </w:r>
+      <w:r>
+        <w:rPr>
+          <w:rStyle w:val="AttributeTok"/>
+        </w:rPr>
+        <w:t xml:space="preserve">nl =</w:t>
+      </w:r>
+      <w:r>
+        <w:rPr>
+          <w:rStyle w:val="NormalTok"/>
+        </w:rPr>
+        <w:t xml:space="preserve"> </w:t>
+      </w:r>
+      <w:r>
+        <w:rPr>
+          <w:rStyle w:val="DecValTok"/>
+        </w:rPr>
+        <w:t xml:space="preserve">4</w:t>
+      </w:r>
+      <w:r>
+        <w:rPr>
+          <w:rStyle w:val="NormalTok"/>
+        </w:rPr>
+        <w:t xml:space="preserve">, </w:t>
+      </w:r>
+      <w:r>
+        <w:rPr>
+          <w:rStyle w:val="AttributeTok"/>
+        </w:rPr>
+        <w:t xml:space="preserve">em =</w:t>
+      </w:r>
+      <w:r>
+        <w:rPr>
+          <w:rStyle w:val="NormalTok"/>
+        </w:rPr>
+        <w:t xml:space="preserve"> lot_em) {</w:t>
+      </w:r>
+      <w:r>
+        <w:br/>
+      </w:r>
+      <w:r>
+        <w:rPr>
+          <w:rStyle w:val="NormalTok"/>
+        </w:rPr>
+        <w:t xml:space="preserve">  </w:t>
+      </w:r>
+      <w:r>
+        <w:rPr>
+          <w:rStyle w:val="CommentTok"/>
+        </w:rPr>
+        <w:t xml:space="preserve"># A function to make em lists with a specific log RHR.</w:t>
+      </w:r>
+      <w:r>
+        <w:br/>
+      </w:r>
+      <w:r>
+        <w:rPr>
+          <w:rStyle w:val="NormalTok"/>
+        </w:rPr>
+        <w:t xml:space="preserve">  make_em </w:t>
+      </w:r>
+      <w:r>
+        <w:rPr>
+          <w:rStyle w:val="OtherTok"/>
+        </w:rPr>
+        <w:t xml:space="preserve">&lt;-</w:t>
+      </w:r>
+      <w:r>
+        <w:rPr>
+          <w:rStyle w:val="NormalTok"/>
+        </w:rPr>
+        <w:t xml:space="preserve"> </w:t>
+      </w:r>
+      <w:r>
+        <w:rPr>
+          <w:rStyle w:val="ControlFlowTok"/>
+        </w:rPr>
+        <w:t xml:space="preserve">function</w:t>
+      </w:r>
+      <w:r>
+        <w:rPr>
+          <w:rStyle w:val="NormalTok"/>
+        </w:rPr>
+        <w:t xml:space="preserve">(log_rhr) {</w:t>
+      </w:r>
+      <w:r>
+        <w:br/>
+      </w:r>
+      <w:r>
+        <w:rPr>
+          <w:rStyle w:val="NormalTok"/>
+        </w:rPr>
+        <w:t xml:space="preserve">    </w:t>
+      </w:r>
+      <w:r>
+        <w:rPr>
+          <w:rStyle w:val="CommentTok"/>
+        </w:rPr>
+        <w:t xml:space="preserve"># Return an em list with the specified log RHR and an</w:t>
+      </w:r>
+      <w:r>
+        <w:br/>
+      </w:r>
+      <w:r>
+        <w:rPr>
+          <w:rStyle w:val="NormalTok"/>
+        </w:rPr>
+        <w:t xml:space="preserve">    </w:t>
+      </w:r>
+      <w:r>
+        <w:rPr>
+          <w:rStyle w:val="CommentTok"/>
+        </w:rPr>
+        <w:t xml:space="preserve"># SE equal to that for em.</w:t>
+      </w:r>
+      <w:r>
+        <w:br/>
+      </w:r>
+      <w:r>
+        <w:rPr>
+          <w:rStyle w:val="NormalTok"/>
+        </w:rPr>
+        <w:t xml:space="preserve">    </w:t>
+      </w:r>
+      <w:r>
+        <w:rPr>
+          <w:rStyle w:val="FunctionTok"/>
+        </w:rPr>
+        <w:t xml:space="preserve">list</w:t>
+      </w:r>
+      <w:r>
+        <w:rPr>
+          <w:rStyle w:val="NormalTok"/>
+        </w:rPr>
+        <w:t xml:space="preserve">(</w:t>
+      </w:r>
+      <w:r>
+        <w:rPr>
+          <w:rStyle w:val="AttributeTok"/>
+        </w:rPr>
+        <w:t xml:space="preserve">mean =</w:t>
+      </w:r>
+      <w:r>
+        <w:rPr>
+          <w:rStyle w:val="NormalTok"/>
+        </w:rPr>
+        <w:t xml:space="preserve"> log_rhr, </w:t>
+      </w:r>
+      <w:r>
+        <w:rPr>
+          <w:rStyle w:val="AttributeTok"/>
+        </w:rPr>
+        <w:t xml:space="preserve">se =</w:t>
+      </w:r>
+      <w:r>
+        <w:rPr>
+          <w:rStyle w:val="NormalTok"/>
+        </w:rPr>
+        <w:t xml:space="preserve"> em</w:t>
+      </w:r>
+      <w:r>
+        <w:rPr>
+          <w:rStyle w:val="SpecialCharTok"/>
+        </w:rPr>
+        <w:t xml:space="preserve">$</w:t>
+      </w:r>
+      <w:r>
+        <w:rPr>
+          <w:rStyle w:val="NormalTok"/>
+        </w:rPr>
+        <w:t xml:space="preserve">se)</w:t>
+      </w:r>
+      <w:r>
+        <w:br/>
+      </w:r>
+      <w:r>
+        <w:rPr>
+          <w:rStyle w:val="NormalTok"/>
+        </w:rPr>
+        <w:t xml:space="preserve">  }</w:t>
+      </w:r>
+      <w:r>
+        <w:br/>
+      </w:r>
+      <w:r>
+        <w:rPr>
+          <w:rStyle w:val="NormalTok"/>
+        </w:rPr>
+        <w:t xml:space="preserve">  </w:t>
+      </w:r>
+      <w:r>
+        <w:br/>
+      </w:r>
+      <w:r>
+        <w:rPr>
+          <w:rStyle w:val="NormalTok"/>
+        </w:rPr>
+        <w:t xml:space="preserve">  </w:t>
+      </w:r>
+      <w:r>
+        <w:rPr>
+          <w:rStyle w:val="CommentTok"/>
+        </w:rPr>
+        <w:t xml:space="preserve"># Define the range of log RHRs over which to plot the results.</w:t>
+      </w:r>
+      <w:r>
+        <w:br/>
+      </w:r>
+      <w:r>
+        <w:rPr>
+          <w:rStyle w:val="NormalTok"/>
+        </w:rPr>
+        <w:t xml:space="preserve">  log_rhrs </w:t>
+      </w:r>
+      <w:r>
+        <w:rPr>
+          <w:rStyle w:val="OtherTok"/>
+        </w:rPr>
+        <w:t xml:space="preserve">&lt;-</w:t>
+      </w:r>
+      <w:r>
+        <w:rPr>
+          <w:rStyle w:val="NormalTok"/>
+        </w:rPr>
+        <w:t xml:space="preserve"> </w:t>
+      </w:r>
+      <w:r>
+        <w:rPr>
+          <w:rStyle w:val="FunctionTok"/>
+        </w:rPr>
+        <w:t xml:space="preserve">seq</w:t>
+      </w:r>
+      <w:r>
+        <w:rPr>
+          <w:rStyle w:val="NormalTok"/>
+        </w:rPr>
+        <w:t xml:space="preserve">(</w:t>
+      </w:r>
+      <w:r>
+        <w:rPr>
+          <w:rStyle w:val="DecValTok"/>
+        </w:rPr>
+        <w:t xml:space="preserve">0</w:t>
+      </w:r>
+      <w:r>
+        <w:rPr>
+          <w:rStyle w:val="NormalTok"/>
+        </w:rPr>
+        <w:t xml:space="preserve">, </w:t>
+      </w:r>
+      <w:r>
+        <w:rPr>
+          <w:rStyle w:val="FunctionTok"/>
+        </w:rPr>
+        <w:t xml:space="preserve">log</w:t>
+      </w:r>
+      <w:r>
+        <w:rPr>
+          <w:rStyle w:val="NormalTok"/>
+        </w:rPr>
+        <w:t xml:space="preserve">(</w:t>
+      </w:r>
+      <w:r>
+        <w:rPr>
+          <w:rStyle w:val="DecValTok"/>
+        </w:rPr>
+        <w:t xml:space="preserve">2</w:t>
+      </w:r>
+      <w:r>
+        <w:rPr>
+          <w:rStyle w:val="NormalTok"/>
+        </w:rPr>
+        <w:t xml:space="preserve">), </w:t>
+      </w:r>
+      <w:r>
+        <w:rPr>
+          <w:rStyle w:val="AttributeTok"/>
+        </w:rPr>
+        <w:t xml:space="preserve">length.out =</w:t>
+      </w:r>
+      <w:r>
+        <w:rPr>
+          <w:rStyle w:val="NormalTok"/>
+        </w:rPr>
+        <w:t xml:space="preserve"> resolution)</w:t>
+      </w:r>
+      <w:r>
+        <w:br/>
+      </w:r>
+      <w:r>
+        <w:rPr>
+          <w:rStyle w:val="NormalTok"/>
+        </w:rPr>
+        <w:t xml:space="preserve">  </w:t>
+      </w:r>
+      <w:r>
+        <w:br/>
+      </w:r>
+      <w:r>
+        <w:rPr>
+          <w:rStyle w:val="NormalTok"/>
+        </w:rPr>
+        <w:t xml:space="preserve">  </w:t>
+      </w:r>
+      <w:r>
+        <w:rPr>
+          <w:rStyle w:val="CommentTok"/>
+        </w:rPr>
+        <w:t xml:space="preserve"># Define a function to run and summarize the simulations for a</w:t>
+      </w:r>
+      <w:r>
+        <w:br/>
+      </w:r>
+      <w:r>
+        <w:rPr>
+          <w:rStyle w:val="NormalTok"/>
+        </w:rPr>
+        <w:t xml:space="preserve">  </w:t>
+      </w:r>
+      <w:r>
+        <w:rPr>
+          <w:rStyle w:val="CommentTok"/>
+        </w:rPr>
+        <w:t xml:space="preserve"># given value of log RHR.</w:t>
+      </w:r>
+      <w:r>
+        <w:br/>
+      </w:r>
+      <w:r>
+        <w:rPr>
+          <w:rStyle w:val="NormalTok"/>
+        </w:rPr>
+        <w:t xml:space="preserve">  sim </w:t>
+      </w:r>
+      <w:r>
+        <w:rPr>
+          <w:rStyle w:val="OtherTok"/>
+        </w:rPr>
+        <w:t xml:space="preserve">&lt;-</w:t>
+      </w:r>
+      <w:r>
+        <w:rPr>
+          <w:rStyle w:val="NormalTok"/>
+        </w:rPr>
+        <w:t xml:space="preserve"> </w:t>
+      </w:r>
+      <w:r>
+        <w:rPr>
+          <w:rStyle w:val="ControlFlowTok"/>
+        </w:rPr>
+        <w:t xml:space="preserve">function</w:t>
+      </w:r>
+      <w:r>
+        <w:rPr>
+          <w:rStyle w:val="NormalTok"/>
+        </w:rPr>
+        <w:t xml:space="preserve">(log_rhr) {</w:t>
+      </w:r>
+      <w:r>
+        <w:br/>
+      </w:r>
+      <w:r>
+        <w:rPr>
+          <w:rStyle w:val="NormalTok"/>
+        </w:rPr>
+        <w:t xml:space="preserve">    sim_result </w:t>
+      </w:r>
+      <w:r>
+        <w:rPr>
+          <w:rStyle w:val="OtherTok"/>
+        </w:rPr>
+        <w:t xml:space="preserve">&lt;-</w:t>
+      </w:r>
+      <w:r>
+        <w:rPr>
+          <w:rStyle w:val="NormalTok"/>
+        </w:rPr>
+        <w:t xml:space="preserve"> </w:t>
+      </w:r>
+      <w:r>
+        <w:rPr>
+          <w:rStyle w:val="FunctionTok"/>
+        </w:rPr>
+        <w:t xml:space="preserve">simulation_study</w:t>
+      </w:r>
+      <w:r>
+        <w:rPr>
+          <w:rStyle w:val="NormalTok"/>
+        </w:rPr>
+        <w:t xml:space="preserve">(</w:t>
+      </w:r>
+      <w:r>
+        <w:rPr>
+          <w:rStyle w:val="AttributeTok"/>
+        </w:rPr>
+        <w:t xml:space="preserve">n =</w:t>
+      </w:r>
+      <w:r>
+        <w:rPr>
+          <w:rStyle w:val="NormalTok"/>
+        </w:rPr>
+        <w:t xml:space="preserve"> </w:t>
+      </w:r>
+      <w:r>
+        <w:rPr>
+          <w:rStyle w:val="FunctionTok"/>
+        </w:rPr>
+        <w:t xml:space="preserve">floor</w:t>
+      </w:r>
+      <w:r>
+        <w:rPr>
+          <w:rStyle w:val="NormalTok"/>
+        </w:rPr>
+        <w:t xml:space="preserve">(n </w:t>
+      </w:r>
+      <w:r>
+        <w:rPr>
+          <w:rStyle w:val="SpecialCharTok"/>
+        </w:rPr>
+        <w:t xml:space="preserve">/</w:t>
+      </w:r>
+      <w:r>
+        <w:rPr>
+          <w:rStyle w:val="NormalTok"/>
+        </w:rPr>
+        <w:t xml:space="preserve"> resolution),</w:t>
+      </w:r>
+      <w:r>
+        <w:br/>
+      </w:r>
+      <w:r>
+        <w:rPr>
+          <w:rStyle w:val="NormalTok"/>
+        </w:rPr>
+        <w:t xml:space="preserve">                                   </w:t>
+      </w:r>
+      <w:r>
+        <w:rPr>
+          <w:rStyle w:val="AttributeTok"/>
+        </w:rPr>
+        <w:t xml:space="preserve">em =</w:t>
+      </w:r>
+      <w:r>
+        <w:rPr>
+          <w:rStyle w:val="NormalTok"/>
+        </w:rPr>
+        <w:t xml:space="preserve"> </w:t>
+      </w:r>
+      <w:r>
+        <w:rPr>
+          <w:rStyle w:val="FunctionTok"/>
+        </w:rPr>
+        <w:t xml:space="preserve">make_em</w:t>
+      </w:r>
+      <w:r>
+        <w:rPr>
+          <w:rStyle w:val="NormalTok"/>
+        </w:rPr>
+        <w:t xml:space="preserve">(</w:t>
+      </w:r>
+      <w:r>
+        <w:rPr>
+          <w:rStyle w:val="AttributeTok"/>
+        </w:rPr>
+        <w:t xml:space="preserve">log_rhr =</w:t>
+      </w:r>
+      <w:r>
+        <w:rPr>
+          <w:rStyle w:val="NormalTok"/>
+        </w:rPr>
+        <w:t xml:space="preserve"> log_rhr),</w:t>
+      </w:r>
+      <w:r>
+        <w:br/>
+      </w:r>
+      <w:r>
+        <w:rPr>
+          <w:rStyle w:val="NormalTok"/>
+        </w:rPr>
+        <w:t xml:space="preserve">                                   </w:t>
+      </w:r>
+      <w:r>
+        <w:rPr>
+          <w:rStyle w:val="AttributeTok"/>
+        </w:rPr>
+        <w:t xml:space="preserve">nl =</w:t>
+      </w:r>
+      <w:r>
+        <w:rPr>
+          <w:rStyle w:val="NormalTok"/>
+        </w:rPr>
+        <w:t xml:space="preserve"> nl,</w:t>
+      </w:r>
+      <w:r>
+        <w:br/>
+      </w:r>
+      <w:r>
+        <w:rPr>
+          <w:rStyle w:val="NormalTok"/>
+        </w:rPr>
+        <w:t xml:space="preserve">                                   </w:t>
+      </w:r>
+      <w:r>
+        <w:rPr>
+          <w:rStyle w:val="AttributeTok"/>
+        </w:rPr>
+        <w:t xml:space="preserve">unif_dir =</w:t>
+      </w:r>
+      <w:r>
+        <w:rPr>
+          <w:rStyle w:val="NormalTok"/>
+        </w:rPr>
+        <w:t xml:space="preserve"> </w:t>
+      </w:r>
+      <w:r>
+        <w:rPr>
+          <w:rStyle w:val="ConstantTok"/>
+        </w:rPr>
+        <w:t xml:space="preserve">TRUE</w:t>
+      </w:r>
+      <w:r>
+        <w:rPr>
+          <w:rStyle w:val="NormalTok"/>
+        </w:rPr>
+        <w:t xml:space="preserve">)</w:t>
+      </w:r>
+      <w:r>
+        <w:br/>
+      </w:r>
+      <w:r>
+        <w:rPr>
+          <w:rStyle w:val="NormalTok"/>
+        </w:rPr>
+        <w:t xml:space="preserve">    prop </w:t>
+      </w:r>
+      <w:r>
+        <w:rPr>
+          <w:rStyle w:val="OtherTok"/>
+        </w:rPr>
+        <w:t xml:space="preserve">&lt;-</w:t>
+      </w:r>
+      <w:r>
+        <w:rPr>
+          <w:rStyle w:val="NormalTok"/>
+        </w:rPr>
+        <w:t xml:space="preserve"> </w:t>
+      </w:r>
+      <w:r>
+        <w:rPr>
+          <w:rStyle w:val="FunctionTok"/>
+        </w:rPr>
+        <w:t xml:space="preserve">binom.test</w:t>
+      </w:r>
+      <w:r>
+        <w:rPr>
+          <w:rStyle w:val="NormalTok"/>
+        </w:rPr>
+        <w:t xml:space="preserve">(</w:t>
+      </w:r>
+      <w:r>
+        <w:rPr>
+          <w:rStyle w:val="AttributeTok"/>
+        </w:rPr>
+        <w:t xml:space="preserve">x =</w:t>
+      </w:r>
+      <w:r>
+        <w:rPr>
+          <w:rStyle w:val="NormalTok"/>
+        </w:rPr>
+        <w:t xml:space="preserve"> sim_result</w:t>
+      </w:r>
+      <w:r>
+        <w:rPr>
+          <w:rStyle w:val="SpecialCharTok"/>
+        </w:rPr>
+        <w:t xml:space="preserve">$</w:t>
+      </w:r>
+      <w:r>
+        <w:rPr>
+          <w:rStyle w:val="NormalTok"/>
+        </w:rPr>
+        <w:t xml:space="preserve">sig, </w:t>
+      </w:r>
+      <w:r>
+        <w:rPr>
+          <w:rStyle w:val="AttributeTok"/>
+        </w:rPr>
+        <w:t xml:space="preserve">n =</w:t>
+      </w:r>
+      <w:r>
+        <w:rPr>
+          <w:rStyle w:val="NormalTok"/>
+        </w:rPr>
+        <w:t xml:space="preserve"> sim_result</w:t>
+      </w:r>
+      <w:r>
+        <w:rPr>
+          <w:rStyle w:val="SpecialCharTok"/>
+        </w:rPr>
+        <w:t xml:space="preserve">$</w:t>
+      </w:r>
+      <w:r>
+        <w:rPr>
+          <w:rStyle w:val="NormalTok"/>
+        </w:rPr>
+        <w:t xml:space="preserve">n)</w:t>
+      </w:r>
+      <w:r>
+        <w:br/>
+      </w:r>
+      <w:r>
+        <w:rPr>
+          <w:rStyle w:val="NormalTok"/>
+        </w:rPr>
+        <w:t xml:space="preserve">    </w:t>
+      </w:r>
+      <w:r>
+        <w:rPr>
+          <w:rStyle w:val="FunctionTok"/>
+        </w:rPr>
+        <w:t xml:space="preserve">list</w:t>
+      </w:r>
+      <w:r>
+        <w:rPr>
+          <w:rStyle w:val="NormalTok"/>
+        </w:rPr>
+        <w:t xml:space="preserve">(</w:t>
+      </w:r>
+      <w:r>
+        <w:rPr>
+          <w:rStyle w:val="AttributeTok"/>
+        </w:rPr>
+        <w:t xml:space="preserve">rhr =</w:t>
+      </w:r>
+      <w:r>
+        <w:rPr>
+          <w:rStyle w:val="NormalTok"/>
+        </w:rPr>
+        <w:t xml:space="preserve"> </w:t>
+      </w:r>
+      <w:r>
+        <w:rPr>
+          <w:rStyle w:val="FunctionTok"/>
+        </w:rPr>
+        <w:t xml:space="preserve">exp</w:t>
+      </w:r>
+      <w:r>
+        <w:rPr>
+          <w:rStyle w:val="NormalTok"/>
+        </w:rPr>
+        <w:t xml:space="preserve">(log_rhr),</w:t>
+      </w:r>
+      <w:r>
+        <w:br/>
+      </w:r>
+      <w:r>
+        <w:rPr>
+          <w:rStyle w:val="NormalTok"/>
+        </w:rPr>
+        <w:t xml:space="preserve">         </w:t>
+      </w:r>
+      <w:r>
+        <w:rPr>
+          <w:rStyle w:val="AttributeTok"/>
+        </w:rPr>
+        <w:t xml:space="preserve">sig =</w:t>
+      </w:r>
+      <w:r>
+        <w:rPr>
+          <w:rStyle w:val="NormalTok"/>
+        </w:rPr>
+        <w:t xml:space="preserve"> sim_result</w:t>
+      </w:r>
+      <w:r>
+        <w:rPr>
+          <w:rStyle w:val="SpecialCharTok"/>
+        </w:rPr>
+        <w:t xml:space="preserve">$</w:t>
+      </w:r>
+      <w:r>
+        <w:rPr>
+          <w:rStyle w:val="NormalTok"/>
+        </w:rPr>
+        <w:t xml:space="preserve">sig,</w:t>
+      </w:r>
+      <w:r>
+        <w:br/>
+      </w:r>
+      <w:r>
+        <w:rPr>
+          <w:rStyle w:val="NormalTok"/>
+        </w:rPr>
+        <w:t xml:space="preserve">         </w:t>
+      </w:r>
+      <w:r>
+        <w:rPr>
+          <w:rStyle w:val="AttributeTok"/>
+        </w:rPr>
+        <w:t xml:space="preserve">n =</w:t>
+      </w:r>
+      <w:r>
+        <w:rPr>
+          <w:rStyle w:val="NormalTok"/>
+        </w:rPr>
+        <w:t xml:space="preserve"> sim_result</w:t>
+      </w:r>
+      <w:r>
+        <w:rPr>
+          <w:rStyle w:val="SpecialCharTok"/>
+        </w:rPr>
+        <w:t xml:space="preserve">$</w:t>
+      </w:r>
+      <w:r>
+        <w:rPr>
+          <w:rStyle w:val="NormalTok"/>
+        </w:rPr>
+        <w:t xml:space="preserve">n</w:t>
+      </w:r>
+      <w:r>
+        <w:br/>
+      </w:r>
+      <w:r>
+        <w:rPr>
+          <w:rStyle w:val="NormalTok"/>
+        </w:rPr>
+        <w:t xml:space="preserve">         )</w:t>
+      </w:r>
+      <w:r>
+        <w:br/>
+      </w:r>
+      <w:r>
+        <w:rPr>
+          <w:rStyle w:val="NormalTok"/>
+        </w:rPr>
+        <w:t xml:space="preserve">  }</w:t>
+      </w:r>
+      <w:r>
+        <w:br/>
+      </w:r>
+      <w:r>
+        <w:rPr>
+          <w:rStyle w:val="NormalTok"/>
+        </w:rPr>
+        <w:t xml:space="preserve">  </w:t>
+      </w:r>
+      <w:r>
+        <w:br/>
+      </w:r>
+      <w:r>
+        <w:rPr>
+          <w:rStyle w:val="NormalTok"/>
+        </w:rPr>
+        <w:t xml:space="preserve">  </w:t>
+      </w:r>
+      <w:r>
+        <w:rPr>
+          <w:rStyle w:val="CommentTok"/>
+        </w:rPr>
+        <w:t xml:space="preserve"># Map the sim function over the log RHRs and return a data frame.</w:t>
+      </w:r>
+      <w:r>
+        <w:br/>
+      </w:r>
+      <w:r>
+        <w:rPr>
+          <w:rStyle w:val="NormalTok"/>
+        </w:rPr>
+        <w:t xml:space="preserve">  </w:t>
+      </w:r>
+      <w:r>
+        <w:rPr>
+          <w:rStyle w:val="CommentTok"/>
+        </w:rPr>
+        <w:t xml:space="preserve"># The code is a little messy, but works.</w:t>
+      </w:r>
+      <w:r>
+        <w:br/>
+      </w:r>
+      <w:r>
+        <w:rPr>
+          <w:rStyle w:val="NormalTok"/>
+        </w:rPr>
+        <w:t xml:space="preserve">  </w:t>
+      </w:r>
+      <w:r>
+        <w:rPr>
+          <w:rStyle w:val="FunctionTok"/>
+        </w:rPr>
+        <w:t xml:space="preserve">suppressMessages</w:t>
+      </w:r>
+      <w:r>
+        <w:rPr>
+          <w:rStyle w:val="NormalTok"/>
+        </w:rPr>
+        <w:t xml:space="preserve">(</w:t>
+      </w:r>
+      <w:r>
+        <w:br/>
+      </w:r>
+      <w:r>
+        <w:rPr>
+          <w:rStyle w:val="NormalTok"/>
+        </w:rPr>
+        <w:t xml:space="preserve">    ret_val </w:t>
+      </w:r>
+      <w:r>
+        <w:rPr>
+          <w:rStyle w:val="OtherTok"/>
+        </w:rPr>
+        <w:t xml:space="preserve">&lt;-</w:t>
+      </w:r>
+      <w:r>
+        <w:rPr>
+          <w:rStyle w:val="NormalTok"/>
+        </w:rPr>
+        <w:t xml:space="preserve"> log_rhrs </w:t>
+      </w:r>
+      <w:r>
+        <w:rPr>
+          <w:rStyle w:val="SpecialCharTok"/>
+        </w:rPr>
+        <w:t xml:space="preserve">%&gt;%</w:t>
+      </w:r>
+      <w:r>
+        <w:rPr>
+          <w:rStyle w:val="NormalTok"/>
+        </w:rPr>
+        <w:t xml:space="preserve"> </w:t>
+      </w:r>
+      <w:r>
+        <w:rPr>
+          <w:rStyle w:val="FunctionTok"/>
+        </w:rPr>
+        <w:t xml:space="preserve">map</w:t>
+      </w:r>
+      <w:r>
+        <w:rPr>
+          <w:rStyle w:val="NormalTok"/>
+        </w:rPr>
+        <w:t xml:space="preserve">(sim) </w:t>
+      </w:r>
+      <w:r>
+        <w:rPr>
+          <w:rStyle w:val="SpecialCharTok"/>
+        </w:rPr>
+        <w:t xml:space="preserve">%&gt;%</w:t>
+      </w:r>
+      <w:r>
+        <w:rPr>
+          <w:rStyle w:val="NormalTok"/>
+        </w:rPr>
+        <w:t xml:space="preserve"> </w:t>
+      </w:r>
+      <w:r>
+        <w:rPr>
+          <w:rStyle w:val="FunctionTok"/>
+        </w:rPr>
+        <w:t xml:space="preserve">map</w:t>
+      </w:r>
+      <w:r>
+        <w:rPr>
+          <w:rStyle w:val="NormalTok"/>
+        </w:rPr>
+        <w:t xml:space="preserve">(unlist) </w:t>
+      </w:r>
+      <w:r>
+        <w:rPr>
+          <w:rStyle w:val="SpecialCharTok"/>
+        </w:rPr>
+        <w:t xml:space="preserve">%&gt;%</w:t>
+      </w:r>
+      <w:r>
+        <w:rPr>
+          <w:rStyle w:val="NormalTok"/>
+        </w:rPr>
+        <w:t xml:space="preserve"> </w:t>
+      </w:r>
+      <w:r>
+        <w:br/>
+      </w:r>
+      <w:r>
+        <w:rPr>
+          <w:rStyle w:val="NormalTok"/>
+        </w:rPr>
+        <w:t xml:space="preserve">                            </w:t>
+      </w:r>
+      <w:r>
+        <w:rPr>
+          <w:rStyle w:val="FunctionTok"/>
+        </w:rPr>
+        <w:t xml:space="preserve">as_tibble</w:t>
+      </w:r>
+      <w:r>
+        <w:rPr>
+          <w:rStyle w:val="NormalTok"/>
+        </w:rPr>
+        <w:t xml:space="preserve">(</w:t>
+      </w:r>
+      <w:r>
+        <w:rPr>
+          <w:rStyle w:val="AttributeTok"/>
+        </w:rPr>
+        <w:t xml:space="preserve">.name_repair =</w:t>
+      </w:r>
+      <w:r>
+        <w:rPr>
+          <w:rStyle w:val="NormalTok"/>
+        </w:rPr>
+        <w:t xml:space="preserve"> </w:t>
+      </w:r>
+      <w:r>
+        <w:rPr>
+          <w:rStyle w:val="StringTok"/>
+        </w:rPr>
+        <w:t xml:space="preserve">"universal"</w:t>
+      </w:r>
+      <w:r>
+        <w:rPr>
+          <w:rStyle w:val="NormalTok"/>
+        </w:rPr>
+        <w:t xml:space="preserve">) </w:t>
+      </w:r>
+      <w:r>
+        <w:rPr>
+          <w:rStyle w:val="SpecialCharTok"/>
+        </w:rPr>
+        <w:t xml:space="preserve">%&gt;%</w:t>
+      </w:r>
+      <w:r>
+        <w:br/>
+      </w:r>
+      <w:r>
+        <w:rPr>
+          <w:rStyle w:val="NormalTok"/>
+        </w:rPr>
+        <w:t xml:space="preserve">                            </w:t>
+      </w:r>
+      <w:r>
+        <w:rPr>
+          <w:rStyle w:val="FunctionTok"/>
+        </w:rPr>
+        <w:t xml:space="preserve">t</w:t>
+      </w:r>
+      <w:r>
+        <w:rPr>
+          <w:rStyle w:val="NormalTok"/>
+        </w:rPr>
+        <w:t xml:space="preserve">() </w:t>
+      </w:r>
+      <w:r>
+        <w:rPr>
+          <w:rStyle w:val="SpecialCharTok"/>
+        </w:rPr>
+        <w:t xml:space="preserve">%&gt;%</w:t>
+      </w:r>
+      <w:r>
+        <w:rPr>
+          <w:rStyle w:val="NormalTok"/>
+        </w:rPr>
+        <w:t xml:space="preserve"> </w:t>
+      </w:r>
+      <w:r>
+        <w:rPr>
+          <w:rStyle w:val="FunctionTok"/>
+        </w:rPr>
+        <w:t xml:space="preserve">as_tibble</w:t>
+      </w:r>
+      <w:r>
+        <w:rPr>
+          <w:rStyle w:val="NormalTok"/>
+        </w:rPr>
+        <w:t xml:space="preserve">(</w:t>
+      </w:r>
+      <w:r>
+        <w:rPr>
+          <w:rStyle w:val="AttributeTok"/>
+        </w:rPr>
+        <w:t xml:space="preserve">.name_repair =</w:t>
+      </w:r>
+      <w:r>
+        <w:rPr>
+          <w:rStyle w:val="NormalTok"/>
+        </w:rPr>
+        <w:t xml:space="preserve"> </w:t>
+      </w:r>
+      <w:r>
+        <w:rPr>
+          <w:rStyle w:val="StringTok"/>
+        </w:rPr>
+        <w:t xml:space="preserve">"universal"</w:t>
+      </w:r>
+      <w:r>
+        <w:rPr>
+          <w:rStyle w:val="NormalTok"/>
+        </w:rPr>
+        <w:t xml:space="preserve">)</w:t>
+      </w:r>
+      <w:r>
+        <w:br/>
+      </w:r>
+      <w:r>
+        <w:rPr>
+          <w:rStyle w:val="NormalTok"/>
+        </w:rPr>
+        <w:t xml:space="preserve">                        </w:t>
+      </w:r>
+      <w:r>
+        <w:br/>
+      </w:r>
+      <w:r>
+        <w:rPr>
+          <w:rStyle w:val="NormalTok"/>
+        </w:rPr>
+        <w:t xml:space="preserve">  )</w:t>
+      </w:r>
+      <w:r>
+        <w:br/>
+      </w:r>
+      <w:r>
+        <w:rPr>
+          <w:rStyle w:val="NormalTok"/>
+        </w:rPr>
+        <w:t xml:space="preserve">  </w:t>
+      </w:r>
+      <w:r>
+        <w:rPr>
+          <w:rStyle w:val="FunctionTok"/>
+        </w:rPr>
+        <w:t xml:space="preserve">colnames</w:t>
+      </w:r>
+      <w:r>
+        <w:rPr>
+          <w:rStyle w:val="NormalTok"/>
+        </w:rPr>
+        <w:t xml:space="preserve">(ret_val) </w:t>
+      </w:r>
+      <w:r>
+        <w:rPr>
+          <w:rStyle w:val="OtherTok"/>
+        </w:rPr>
+        <w:t xml:space="preserve">&lt;-</w:t>
+      </w:r>
+      <w:r>
+        <w:rPr>
+          <w:rStyle w:val="NormalTok"/>
+        </w:rPr>
+        <w:t xml:space="preserve"> </w:t>
+      </w:r>
+      <w:r>
+        <w:rPr>
+          <w:rStyle w:val="FunctionTok"/>
+        </w:rPr>
+        <w:t xml:space="preserve">c</w:t>
+      </w:r>
+      <w:r>
+        <w:rPr>
+          <w:rStyle w:val="NormalTok"/>
+        </w:rPr>
+        <w:t xml:space="preserve">(</w:t>
+      </w:r>
+      <w:r>
+        <w:rPr>
+          <w:rStyle w:val="StringTok"/>
+        </w:rPr>
+        <w:t xml:space="preserve">"rhr"</w:t>
+      </w:r>
+      <w:r>
+        <w:rPr>
+          <w:rStyle w:val="NormalTok"/>
+        </w:rPr>
+        <w:t xml:space="preserve">, </w:t>
+      </w:r>
+      <w:r>
+        <w:rPr>
+          <w:rStyle w:val="StringTok"/>
+        </w:rPr>
+        <w:t xml:space="preserve">"sig"</w:t>
+      </w:r>
+      <w:r>
+        <w:rPr>
+          <w:rStyle w:val="NormalTok"/>
+        </w:rPr>
+        <w:t xml:space="preserve">, </w:t>
+      </w:r>
+      <w:r>
+        <w:rPr>
+          <w:rStyle w:val="StringTok"/>
+        </w:rPr>
+        <w:t xml:space="preserve">"n"</w:t>
+      </w:r>
+      <w:r>
+        <w:rPr>
+          <w:rStyle w:val="NormalTok"/>
+        </w:rPr>
+        <w:t xml:space="preserve">)</w:t>
+      </w:r>
+      <w:r>
+        <w:br/>
+      </w:r>
+      <w:r>
+        <w:rPr>
+          <w:rStyle w:val="NormalTok"/>
+        </w:rPr>
+        <w:t xml:space="preserve">  ret_val</w:t>
+      </w:r>
+      <w:r>
+        <w:br/>
+      </w:r>
+      <w:r>
+        <w:rPr>
+          <w:rStyle w:val="NormalTok"/>
+        </w:rPr>
+        <w:t xml:space="preserve">}</w:t>
+      </w:r>
+    </w:p>
+    <w:p>
+      <w:pPr>
+        <w:pStyle w:val="FirstParagraph"/>
+      </w:pPr>
+      <w:r>
+        <w:t xml:space="preserve">Run simulations at each of a range of RHRs, estimating the percentage of NMA estimates that would be expected to differ significantly at each value of RHR, for scenario like that for LOT with 4 categories, and like that for refractory status.</w:t>
+      </w:r>
+    </w:p>
+    <w:p>
+      <w:pPr>
+        <w:pStyle w:val="SourceCode"/>
+      </w:pPr>
+      <w:r>
+        <w:rPr>
+          <w:rStyle w:val="NormalTok"/>
+        </w:rPr>
+        <w:t xml:space="preserve">lot_proportion_plot_data     </w:t>
+      </w:r>
+      <w:r>
+        <w:rPr>
+          <w:rStyle w:val="OtherTok"/>
+        </w:rPr>
+        <w:t xml:space="preserve">&lt;-</w:t>
+      </w:r>
+      <w:r>
+        <w:rPr>
+          <w:rStyle w:val="NormalTok"/>
+        </w:rPr>
+        <w:t xml:space="preserve"> </w:t>
+      </w:r>
+      <w:r>
+        <w:rPr>
+          <w:rStyle w:val="FunctionTok"/>
+        </w:rPr>
+        <w:t xml:space="preserve">proportion_plot</w:t>
+      </w:r>
+      <w:r>
+        <w:rPr>
+          <w:rStyle w:val="NormalTok"/>
+        </w:rPr>
+        <w:t xml:space="preserve">(</w:t>
+      </w:r>
+      <w:r>
+        <w:rPr>
+          <w:rStyle w:val="AttributeTok"/>
+        </w:rPr>
+        <w:t xml:space="preserve">n =</w:t>
+      </w:r>
+      <w:r>
+        <w:rPr>
+          <w:rStyle w:val="NormalTok"/>
+        </w:rPr>
+        <w:t xml:space="preserve"> n_rep, </w:t>
+      </w:r>
+      <w:r>
+        <w:rPr>
+          <w:rStyle w:val="AttributeTok"/>
+        </w:rPr>
+        <w:t xml:space="preserve">nl =</w:t>
+      </w:r>
+      <w:r>
+        <w:rPr>
+          <w:rStyle w:val="NormalTok"/>
+        </w:rPr>
+        <w:t xml:space="preserve"> </w:t>
+      </w:r>
+      <w:r>
+        <w:rPr>
+          <w:rStyle w:val="DecValTok"/>
+        </w:rPr>
+        <w:t xml:space="preserve">4</w:t>
+      </w:r>
+      <w:r>
+        <w:rPr>
+          <w:rStyle w:val="NormalTok"/>
+        </w:rPr>
+        <w:t xml:space="preserve">, </w:t>
+      </w:r>
+      <w:r>
+        <w:rPr>
+          <w:rStyle w:val="AttributeTok"/>
+        </w:rPr>
+        <w:t xml:space="preserve">em =</w:t>
+      </w:r>
+      <w:r>
+        <w:rPr>
+          <w:rStyle w:val="NormalTok"/>
+        </w:rPr>
+        <w:t xml:space="preserve"> lot_em)</w:t>
+      </w:r>
+      <w:r>
+        <w:br/>
+      </w:r>
+      <w:r>
+        <w:rPr>
+          <w:rStyle w:val="NormalTok"/>
+        </w:rPr>
+        <w:t xml:space="preserve">refract_proportion_plot_data </w:t>
+      </w:r>
+      <w:r>
+        <w:rPr>
+          <w:rStyle w:val="OtherTok"/>
+        </w:rPr>
+        <w:t xml:space="preserve">&lt;-</w:t>
+      </w:r>
+      <w:r>
+        <w:rPr>
+          <w:rStyle w:val="NormalTok"/>
+        </w:rPr>
+        <w:t xml:space="preserve"> </w:t>
+      </w:r>
+      <w:r>
+        <w:rPr>
+          <w:rStyle w:val="FunctionTok"/>
+        </w:rPr>
+        <w:t xml:space="preserve">proportion_plot</w:t>
+      </w:r>
+      <w:r>
+        <w:rPr>
+          <w:rStyle w:val="NormalTok"/>
+        </w:rPr>
+        <w:t xml:space="preserve">(</w:t>
+      </w:r>
+      <w:r>
+        <w:rPr>
+          <w:rStyle w:val="AttributeTok"/>
+        </w:rPr>
+        <w:t xml:space="preserve">n =</w:t>
+      </w:r>
+      <w:r>
+        <w:rPr>
+          <w:rStyle w:val="NormalTok"/>
+        </w:rPr>
+        <w:t xml:space="preserve"> n_rep, </w:t>
+      </w:r>
+      <w:r>
+        <w:rPr>
+          <w:rStyle w:val="AttributeTok"/>
+        </w:rPr>
+        <w:t xml:space="preserve">nl =</w:t>
+      </w:r>
+      <w:r>
+        <w:rPr>
+          <w:rStyle w:val="NormalTok"/>
+        </w:rPr>
+        <w:t xml:space="preserve"> </w:t>
+      </w:r>
+      <w:r>
+        <w:rPr>
+          <w:rStyle w:val="DecValTok"/>
+        </w:rPr>
+        <w:t xml:space="preserve">2</w:t>
+      </w:r>
+      <w:r>
+        <w:rPr>
+          <w:rStyle w:val="NormalTok"/>
+        </w:rPr>
+        <w:t xml:space="preserve">, </w:t>
+      </w:r>
+      <w:r>
+        <w:rPr>
+          <w:rStyle w:val="AttributeTok"/>
+        </w:rPr>
+        <w:t xml:space="preserve">em =</w:t>
+      </w:r>
+      <w:r>
+        <w:rPr>
+          <w:rStyle w:val="NormalTok"/>
+        </w:rPr>
+        <w:t xml:space="preserve"> pfs_em)</w:t>
+      </w:r>
+    </w:p>
+    <w:p>
+      <w:pPr>
+        <w:pStyle w:val="FirstParagraph"/>
+      </w:pPr>
+      <w:r>
+        <w:t xml:space="preserve">Plot the results with (approximate) 95% confidence bands, and save them to disk.</w:t>
+      </w:r>
+    </w:p>
+    <w:p>
+      <w:pPr>
+        <w:pStyle w:val="SourceCode"/>
+      </w:pPr>
+      <w:r>
+        <w:rPr>
+          <w:rStyle w:val="CommentTok"/>
+        </w:rPr>
+        <w:t xml:space="preserve"># Note that this function does not model the binomial outcome directly</w:t>
+      </w:r>
+      <w:r>
+        <w:br/>
+      </w:r>
+      <w:r>
+        <w:rPr>
+          <w:rStyle w:val="CommentTok"/>
+        </w:rPr>
+        <w:t xml:space="preserve"># (e.g., as in a GLM with formula (n,N) ~ rhr), but the curve that is</w:t>
+      </w:r>
+      <w:r>
+        <w:br/>
+      </w:r>
+      <w:r>
+        <w:rPr>
+          <w:rStyle w:val="CommentTok"/>
+        </w:rPr>
+        <w:t xml:space="preserve"># drawn using the spline interpolant gives very similar results and</w:t>
+      </w:r>
+      <w:r>
+        <w:br/>
+      </w:r>
+      <w:r>
+        <w:rPr>
+          <w:rStyle w:val="CommentTok"/>
+        </w:rPr>
+        <w:t xml:space="preserve"># allowed a "nicer" curve to be drawn, and that hopefully results in</w:t>
+      </w:r>
+      <w:r>
+        <w:br/>
+      </w:r>
+      <w:r>
+        <w:rPr>
+          <w:rStyle w:val="CommentTok"/>
+        </w:rPr>
+        <w:t xml:space="preserve"># a better understanding of the shape of the function being estimated.</w:t>
+      </w:r>
+      <w:r>
+        <w:br/>
+      </w:r>
+      <w:r>
+        <w:rPr>
+          <w:rStyle w:val="NormalTok"/>
+        </w:rPr>
+        <w:t xml:space="preserve">make_plot </w:t>
+      </w:r>
+      <w:r>
+        <w:rPr>
+          <w:rStyle w:val="OtherTok"/>
+        </w:rPr>
+        <w:t xml:space="preserve">&lt;-</w:t>
+      </w:r>
+      <w:r>
+        <w:rPr>
+          <w:rStyle w:val="NormalTok"/>
+        </w:rPr>
+        <w:t xml:space="preserve"> </w:t>
+      </w:r>
+      <w:r>
+        <w:rPr>
+          <w:rStyle w:val="ControlFlowTok"/>
+        </w:rPr>
+        <w:t xml:space="preserve">function</w:t>
+      </w:r>
+      <w:r>
+        <w:rPr>
+          <w:rStyle w:val="NormalTok"/>
+        </w:rPr>
+        <w:t xml:space="preserve">(results, title, subtitle, ref_rhr) {</w:t>
+      </w:r>
+      <w:r>
+        <w:br/>
+      </w:r>
+      <w:r>
+        <w:rPr>
+          <w:rStyle w:val="NormalTok"/>
+        </w:rPr>
+        <w:t xml:space="preserve">  labels </w:t>
+      </w:r>
+      <w:r>
+        <w:rPr>
+          <w:rStyle w:val="OtherTok"/>
+        </w:rPr>
+        <w:t xml:space="preserve">&lt;-</w:t>
+      </w:r>
+      <w:r>
+        <w:rPr>
+          <w:rStyle w:val="NormalTok"/>
+        </w:rPr>
+        <w:t xml:space="preserve"> </w:t>
+      </w:r>
+      <w:r>
+        <w:rPr>
+          <w:rStyle w:val="ControlFlowTok"/>
+        </w:rPr>
+        <w:t xml:space="preserve">function</w:t>
+      </w:r>
+      <w:r>
+        <w:rPr>
+          <w:rStyle w:val="NormalTok"/>
+        </w:rPr>
+        <w:t xml:space="preserve">(x) scales</w:t>
+      </w:r>
+      <w:r>
+        <w:rPr>
+          <w:rStyle w:val="SpecialCharTok"/>
+        </w:rPr>
+        <w:t xml:space="preserve">::</w:t>
+      </w:r>
+      <w:r>
+        <w:rPr>
+          <w:rStyle w:val="FunctionTok"/>
+        </w:rPr>
+        <w:t xml:space="preserve">percent</w:t>
+      </w:r>
+      <w:r>
+        <w:rPr>
+          <w:rStyle w:val="NormalTok"/>
+        </w:rPr>
+        <w:t xml:space="preserve">(x, </w:t>
+      </w:r>
+      <w:r>
+        <w:rPr>
+          <w:rStyle w:val="AttributeTok"/>
+        </w:rPr>
+        <w:t xml:space="preserve">accuracy =</w:t>
+      </w:r>
+      <w:r>
+        <w:rPr>
+          <w:rStyle w:val="NormalTok"/>
+        </w:rPr>
+        <w:t xml:space="preserve"> </w:t>
+      </w:r>
+      <w:r>
+        <w:rPr>
+          <w:rStyle w:val="DecValTok"/>
+        </w:rPr>
+        <w:t xml:space="preserve">2</w:t>
+      </w:r>
+      <w:r>
+        <w:rPr>
+          <w:rStyle w:val="NormalTok"/>
+        </w:rPr>
+        <w:t xml:space="preserve">)</w:t>
+      </w:r>
+      <w:r>
+        <w:br/>
+      </w:r>
+      <w:r>
+        <w:rPr>
+          <w:rStyle w:val="NormalTok"/>
+        </w:rPr>
+        <w:t xml:space="preserve">  </w:t>
+      </w:r>
+      <w:r>
+        <w:rPr>
+          <w:rStyle w:val="FunctionTok"/>
+        </w:rPr>
+        <w:t xml:space="preserve">ggplot</w:t>
+      </w:r>
+      <w:r>
+        <w:rPr>
+          <w:rStyle w:val="NormalTok"/>
+        </w:rPr>
+        <w:t xml:space="preserve">(results, </w:t>
+      </w:r>
+      <w:r>
+        <w:rPr>
+          <w:rStyle w:val="FunctionTok"/>
+        </w:rPr>
+        <w:t xml:space="preserve">aes</w:t>
+      </w:r>
+      <w:r>
+        <w:rPr>
+          <w:rStyle w:val="NormalTok"/>
+        </w:rPr>
+        <w:t xml:space="preserve">(</w:t>
+      </w:r>
+      <w:r>
+        <w:rPr>
+          <w:rStyle w:val="AttributeTok"/>
+        </w:rPr>
+        <w:t xml:space="preserve">x =</w:t>
+      </w:r>
+      <w:r>
+        <w:rPr>
+          <w:rStyle w:val="NormalTok"/>
+        </w:rPr>
+        <w:t xml:space="preserve"> rhr, </w:t>
+      </w:r>
+      <w:r>
+        <w:rPr>
+          <w:rStyle w:val="AttributeTok"/>
+        </w:rPr>
+        <w:t xml:space="preserve">y =</w:t>
+      </w:r>
+      <w:r>
+        <w:rPr>
+          <w:rStyle w:val="NormalTok"/>
+        </w:rPr>
+        <w:t xml:space="preserve"> sig </w:t>
+      </w:r>
+      <w:r>
+        <w:rPr>
+          <w:rStyle w:val="SpecialCharTok"/>
+        </w:rPr>
+        <w:t xml:space="preserve">/</w:t>
+      </w:r>
+      <w:r>
+        <w:rPr>
+          <w:rStyle w:val="NormalTok"/>
+        </w:rPr>
+        <w:t xml:space="preserve"> n)) </w:t>
+      </w:r>
+      <w:r>
+        <w:rPr>
+          <w:rStyle w:val="SpecialCharTok"/>
+        </w:rPr>
+        <w:t xml:space="preserve">+</w:t>
+      </w:r>
+      <w:r>
+        <w:br/>
+      </w:r>
+      <w:r>
+        <w:rPr>
+          <w:rStyle w:val="NormalTok"/>
+        </w:rPr>
+        <w:t xml:space="preserve">    </w:t>
+      </w:r>
+      <w:r>
+        <w:rPr>
+          <w:rStyle w:val="FunctionTok"/>
+        </w:rPr>
+        <w:t xml:space="preserve">geom_smooth</w:t>
+      </w:r>
+      <w:r>
+        <w:rPr>
+          <w:rStyle w:val="NormalTok"/>
+        </w:rPr>
+        <w:t xml:space="preserve">(</w:t>
+      </w:r>
+      <w:r>
+        <w:rPr>
+          <w:rStyle w:val="AttributeTok"/>
+        </w:rPr>
+        <w:t xml:space="preserve">method =</w:t>
+      </w:r>
+      <w:r>
+        <w:rPr>
+          <w:rStyle w:val="NormalTok"/>
+        </w:rPr>
+        <w:t xml:space="preserve"> </w:t>
+      </w:r>
+      <w:r>
+        <w:rPr>
+          <w:rStyle w:val="StringTok"/>
+        </w:rPr>
+        <w:t xml:space="preserve">"glm"</w:t>
+      </w:r>
+      <w:r>
+        <w:rPr>
+          <w:rStyle w:val="NormalTok"/>
+        </w:rPr>
+        <w:t xml:space="preserve">,</w:t>
+      </w:r>
+      <w:r>
+        <w:br/>
+      </w:r>
+      <w:r>
+        <w:rPr>
+          <w:rStyle w:val="NormalTok"/>
+        </w:rPr>
+        <w:t xml:space="preserve">                </w:t>
+      </w:r>
+      <w:r>
+        <w:rPr>
+          <w:rStyle w:val="AttributeTok"/>
+        </w:rPr>
+        <w:t xml:space="preserve">formula =</w:t>
+      </w:r>
+      <w:r>
+        <w:rPr>
+          <w:rStyle w:val="NormalTok"/>
+        </w:rPr>
+        <w:t xml:space="preserve"> y </w:t>
+      </w:r>
+      <w:r>
+        <w:rPr>
+          <w:rStyle w:val="SpecialCharTok"/>
+        </w:rPr>
+        <w:t xml:space="preserve">~</w:t>
+      </w:r>
+      <w:r>
+        <w:rPr>
+          <w:rStyle w:val="NormalTok"/>
+        </w:rPr>
+        <w:t xml:space="preserve"> splines</w:t>
+      </w:r>
+      <w:r>
+        <w:rPr>
+          <w:rStyle w:val="SpecialCharTok"/>
+        </w:rPr>
+        <w:t xml:space="preserve">::</w:t>
+      </w:r>
+      <w:r>
+        <w:rPr>
+          <w:rStyle w:val="FunctionTok"/>
+        </w:rPr>
+        <w:t xml:space="preserve">ns</w:t>
+      </w:r>
+      <w:r>
+        <w:rPr>
+          <w:rStyle w:val="NormalTok"/>
+        </w:rPr>
+        <w:t xml:space="preserve">(x,</w:t>
+      </w:r>
+      <w:r>
+        <w:rPr>
+          <w:rStyle w:val="DecValTok"/>
+        </w:rPr>
+        <w:t xml:space="preserve">8</w:t>
+      </w:r>
+      <w:r>
+        <w:rPr>
+          <w:rStyle w:val="NormalTok"/>
+        </w:rPr>
+        <w:t xml:space="preserve">),</w:t>
+      </w:r>
+      <w:r>
+        <w:br/>
+      </w:r>
+      <w:r>
+        <w:rPr>
+          <w:rStyle w:val="NormalTok"/>
+        </w:rPr>
+        <w:t xml:space="preserve">                </w:t>
+      </w:r>
+      <w:r>
+        <w:rPr>
+          <w:rStyle w:val="FunctionTok"/>
+        </w:rPr>
+        <w:t xml:space="preserve">aes</w:t>
+      </w:r>
+      <w:r>
+        <w:rPr>
+          <w:rStyle w:val="NormalTok"/>
+        </w:rPr>
+        <w:t xml:space="preserve">(</w:t>
+      </w:r>
+      <w:r>
+        <w:rPr>
+          <w:rStyle w:val="AttributeTok"/>
+        </w:rPr>
+        <w:t xml:space="preserve">weight =</w:t>
+      </w:r>
+      <w:r>
+        <w:rPr>
+          <w:rStyle w:val="NormalTok"/>
+        </w:rPr>
+        <w:t xml:space="preserve"> n)) </w:t>
+      </w:r>
+      <w:r>
+        <w:rPr>
+          <w:rStyle w:val="SpecialCharTok"/>
+        </w:rPr>
+        <w:t xml:space="preserve">+</w:t>
+      </w:r>
+      <w:r>
+        <w:br/>
+      </w:r>
+      <w:r>
+        <w:rPr>
+          <w:rStyle w:val="NormalTok"/>
+        </w:rPr>
+        <w:t xml:space="preserve">    </w:t>
+      </w:r>
+      <w:r>
+        <w:rPr>
+          <w:rStyle w:val="FunctionTok"/>
+        </w:rPr>
+        <w:t xml:space="preserve">xlab</w:t>
+      </w:r>
+      <w:r>
+        <w:rPr>
+          <w:rStyle w:val="NormalTok"/>
+        </w:rPr>
+        <w:t xml:space="preserve">(</w:t>
+      </w:r>
+      <w:r>
+        <w:rPr>
+          <w:rStyle w:val="StringTok"/>
+        </w:rPr>
+        <w:t xml:space="preserve">"Ratio of hazard ratios (RHR)"</w:t>
+      </w:r>
+      <w:r>
+        <w:rPr>
+          <w:rStyle w:val="NormalTok"/>
+        </w:rPr>
+        <w:t xml:space="preserve">) </w:t>
+      </w:r>
+      <w:r>
+        <w:rPr>
+          <w:rStyle w:val="SpecialCharTok"/>
+        </w:rPr>
+        <w:t xml:space="preserve">+</w:t>
+      </w:r>
+      <w:r>
+        <w:br/>
+      </w:r>
+      <w:r>
+        <w:rPr>
+          <w:rStyle w:val="NormalTok"/>
+        </w:rPr>
+        <w:t xml:space="preserve">    </w:t>
+      </w:r>
+      <w:r>
+        <w:rPr>
+          <w:rStyle w:val="FunctionTok"/>
+        </w:rPr>
+        <w:t xml:space="preserve">ylab</w:t>
+      </w:r>
+      <w:r>
+        <w:rPr>
+          <w:rStyle w:val="NormalTok"/>
+        </w:rPr>
+        <w:t xml:space="preserve">(</w:t>
+      </w:r>
+      <w:r>
+        <w:rPr>
+          <w:rStyle w:val="StringTok"/>
+        </w:rPr>
+        <w:t xml:space="preserve">"NMA results expected to differ (%)"</w:t>
+      </w:r>
+      <w:r>
+        <w:rPr>
+          <w:rStyle w:val="NormalTok"/>
+        </w:rPr>
+        <w:t xml:space="preserve">) </w:t>
+      </w:r>
+      <w:r>
+        <w:rPr>
+          <w:rStyle w:val="SpecialCharTok"/>
+        </w:rPr>
+        <w:t xml:space="preserve">+</w:t>
+      </w:r>
+      <w:r>
+        <w:br/>
+      </w:r>
+      <w:r>
+        <w:rPr>
+          <w:rStyle w:val="NormalTok"/>
+        </w:rPr>
+        <w:t xml:space="preserve">    </w:t>
+      </w:r>
+      <w:r>
+        <w:rPr>
+          <w:rStyle w:val="FunctionTok"/>
+        </w:rPr>
+        <w:t xml:space="preserve">ggtitle</w:t>
+      </w:r>
+      <w:r>
+        <w:rPr>
+          <w:rStyle w:val="NormalTok"/>
+        </w:rPr>
+        <w:t xml:space="preserve">(title, </w:t>
+      </w:r>
+      <w:r>
+        <w:rPr>
+          <w:rStyle w:val="AttributeTok"/>
+        </w:rPr>
+        <w:t xml:space="preserve">subtitle =</w:t>
+      </w:r>
+      <w:r>
+        <w:rPr>
+          <w:rStyle w:val="NormalTok"/>
+        </w:rPr>
+        <w:t xml:space="preserve"> subtitle) </w:t>
+      </w:r>
+      <w:r>
+        <w:rPr>
+          <w:rStyle w:val="SpecialCharTok"/>
+        </w:rPr>
+        <w:t xml:space="preserve">+</w:t>
+      </w:r>
+      <w:r>
+        <w:br/>
+      </w:r>
+      <w:r>
+        <w:rPr>
+          <w:rStyle w:val="NormalTok"/>
+        </w:rPr>
+        <w:t xml:space="preserve">    </w:t>
+      </w:r>
+      <w:r>
+        <w:rPr>
+          <w:rStyle w:val="FunctionTok"/>
+        </w:rPr>
+        <w:t xml:space="preserve">geom_vline</w:t>
+      </w:r>
+      <w:r>
+        <w:rPr>
+          <w:rStyle w:val="NormalTok"/>
+        </w:rPr>
+        <w:t xml:space="preserve">(</w:t>
+      </w:r>
+      <w:r>
+        <w:rPr>
+          <w:rStyle w:val="AttributeTok"/>
+        </w:rPr>
+        <w:t xml:space="preserve">xintercept =</w:t>
+      </w:r>
+      <w:r>
+        <w:rPr>
+          <w:rStyle w:val="NormalTok"/>
+        </w:rPr>
+        <w:t xml:space="preserve"> ref_rhr, </w:t>
+      </w:r>
+      <w:r>
+        <w:rPr>
+          <w:rStyle w:val="AttributeTok"/>
+        </w:rPr>
+        <w:t xml:space="preserve">linetype=</w:t>
+      </w:r>
+      <w:r>
+        <w:rPr>
+          <w:rStyle w:val="StringTok"/>
+        </w:rPr>
+        <w:t xml:space="preserve">"dashed"</w:t>
+      </w:r>
+      <w:r>
+        <w:rPr>
+          <w:rStyle w:val="NormalTok"/>
+        </w:rPr>
+        <w:t xml:space="preserve">) </w:t>
+      </w:r>
+      <w:r>
+        <w:rPr>
+          <w:rStyle w:val="SpecialCharTok"/>
+        </w:rPr>
+        <w:t xml:space="preserve">+</w:t>
+      </w:r>
+      <w:r>
+        <w:br/>
+      </w:r>
+      <w:r>
+        <w:rPr>
+          <w:rStyle w:val="NormalTok"/>
+        </w:rPr>
+        <w:t xml:space="preserve">    </w:t>
+      </w:r>
+      <w:r>
+        <w:rPr>
+          <w:rStyle w:val="FunctionTok"/>
+        </w:rPr>
+        <w:t xml:space="preserve">annotate</w:t>
+      </w:r>
+      <w:r>
+        <w:rPr>
+          <w:rStyle w:val="NormalTok"/>
+        </w:rPr>
+        <w:t xml:space="preserve">(</w:t>
+      </w:r>
+      <w:r>
+        <w:rPr>
+          <w:rStyle w:val="StringTok"/>
+        </w:rPr>
+        <w:t xml:space="preserve">"text"</w:t>
+      </w:r>
+      <w:r>
+        <w:rPr>
+          <w:rStyle w:val="NormalTok"/>
+        </w:rPr>
+        <w:t xml:space="preserve">, </w:t>
+      </w:r>
+      <w:r>
+        <w:rPr>
+          <w:rStyle w:val="AttributeTok"/>
+        </w:rPr>
+        <w:t xml:space="preserve">x =</w:t>
+      </w:r>
+      <w:r>
+        <w:rPr>
+          <w:rStyle w:val="NormalTok"/>
+        </w:rPr>
+        <w:t xml:space="preserve"> ref_rhr</w:t>
+      </w:r>
+      <w:r>
+        <w:rPr>
+          <w:rStyle w:val="FloatTok"/>
+        </w:rPr>
+        <w:t xml:space="preserve">+0.12</w:t>
+      </w:r>
+      <w:r>
+        <w:rPr>
+          <w:rStyle w:val="NormalTok"/>
+        </w:rPr>
+        <w:t xml:space="preserve">, </w:t>
+      </w:r>
+      <w:r>
+        <w:rPr>
+          <w:rStyle w:val="AttributeTok"/>
+        </w:rPr>
+        <w:t xml:space="preserve">y =</w:t>
+      </w:r>
+      <w:r>
+        <w:rPr>
+          <w:rStyle w:val="NormalTok"/>
+        </w:rPr>
+        <w:t xml:space="preserve"> </w:t>
+      </w:r>
+      <w:r>
+        <w:rPr>
+          <w:rStyle w:val="SpecialCharTok"/>
+        </w:rPr>
+        <w:t xml:space="preserve">-</w:t>
+      </w:r>
+      <w:r>
+        <w:rPr>
+          <w:rStyle w:val="FloatTok"/>
+        </w:rPr>
+        <w:t xml:space="preserve">0.05</w:t>
+      </w:r>
+      <w:r>
+        <w:rPr>
+          <w:rStyle w:val="NormalTok"/>
+        </w:rPr>
+        <w:t xml:space="preserve">, </w:t>
+      </w:r>
+      <w:r>
+        <w:rPr>
+          <w:rStyle w:val="AttributeTok"/>
+        </w:rPr>
+        <w:t xml:space="preserve">label =</w:t>
+      </w:r>
+      <w:r>
+        <w:rPr>
+          <w:rStyle w:val="NormalTok"/>
+        </w:rPr>
+        <w:t xml:space="preserve"> </w:t>
+      </w:r>
+      <w:r>
+        <w:rPr>
+          <w:rStyle w:val="FunctionTok"/>
+        </w:rPr>
+        <w:t xml:space="preserve">paste0</w:t>
+      </w:r>
+      <w:r>
+        <w:rPr>
+          <w:rStyle w:val="NormalTok"/>
+        </w:rPr>
+        <w:t xml:space="preserve">(</w:t>
+      </w:r>
+      <w:r>
+        <w:rPr>
+          <w:rStyle w:val="StringTok"/>
+        </w:rPr>
+        <w:t xml:space="preserve">"RHR = "</w:t>
+      </w:r>
+      <w:r>
+        <w:rPr>
+          <w:rStyle w:val="NormalTok"/>
+        </w:rPr>
+        <w:t xml:space="preserve">, ref_rhr)) </w:t>
+      </w:r>
+      <w:r>
+        <w:rPr>
+          <w:rStyle w:val="SpecialCharTok"/>
+        </w:rPr>
+        <w:t xml:space="preserve">+</w:t>
+      </w:r>
+      <w:r>
+        <w:br/>
+      </w:r>
+      <w:r>
+        <w:rPr>
+          <w:rStyle w:val="NormalTok"/>
+        </w:rPr>
+        <w:t xml:space="preserve">    </w:t>
+      </w:r>
+      <w:r>
+        <w:rPr>
+          <w:rStyle w:val="FunctionTok"/>
+        </w:rPr>
+        <w:t xml:space="preserve">scale_y_continuous</w:t>
+      </w:r>
+      <w:r>
+        <w:rPr>
+          <w:rStyle w:val="NormalTok"/>
+        </w:rPr>
+        <w:t xml:space="preserve">(</w:t>
+      </w:r>
+      <w:r>
+        <w:rPr>
+          <w:rStyle w:val="AttributeTok"/>
+        </w:rPr>
+        <w:t xml:space="preserve">labels =</w:t>
+      </w:r>
+      <w:r>
+        <w:rPr>
+          <w:rStyle w:val="NormalTok"/>
+        </w:rPr>
+        <w:t xml:space="preserve"> labels, </w:t>
+      </w:r>
+      <w:r>
+        <w:rPr>
+          <w:rStyle w:val="AttributeTok"/>
+        </w:rPr>
+        <w:t xml:space="preserve">limits =</w:t>
+      </w:r>
+      <w:r>
+        <w:rPr>
+          <w:rStyle w:val="NormalTok"/>
+        </w:rPr>
+        <w:t xml:space="preserve"> </w:t>
+      </w:r>
+      <w:r>
+        <w:rPr>
+          <w:rStyle w:val="FunctionTok"/>
+        </w:rPr>
+        <w:t xml:space="preserve">c</w:t>
+      </w:r>
+      <w:r>
+        <w:rPr>
+          <w:rStyle w:val="NormalTok"/>
+        </w:rPr>
+        <w:t xml:space="preserve">(</w:t>
+      </w:r>
+      <w:r>
+        <w:rPr>
+          <w:rStyle w:val="SpecialCharTok"/>
+        </w:rPr>
+        <w:t xml:space="preserve">-</w:t>
+      </w:r>
+      <w:r>
+        <w:rPr>
+          <w:rStyle w:val="FloatTok"/>
+        </w:rPr>
+        <w:t xml:space="preserve">0.1</w:t>
+      </w:r>
+      <w:r>
+        <w:rPr>
+          <w:rStyle w:val="NormalTok"/>
+        </w:rPr>
+        <w:t xml:space="preserve">,</w:t>
+      </w:r>
+      <w:r>
+        <w:rPr>
+          <w:rStyle w:val="FloatTok"/>
+        </w:rPr>
+        <w:t xml:space="preserve">0.5</w:t>
+      </w:r>
+      <w:r>
+        <w:rPr>
+          <w:rStyle w:val="NormalTok"/>
+        </w:rPr>
+        <w:t xml:space="preserve">)) </w:t>
+      </w:r>
+      <w:r>
+        <w:rPr>
+          <w:rStyle w:val="SpecialCharTok"/>
+        </w:rPr>
+        <w:t xml:space="preserve">+</w:t>
+      </w:r>
+      <w:r>
+        <w:br/>
+      </w:r>
+      <w:r>
+        <w:rPr>
+          <w:rStyle w:val="NormalTok"/>
+        </w:rPr>
+        <w:t xml:space="preserve">    </w:t>
+      </w:r>
+      <w:r>
+        <w:rPr>
+          <w:rStyle w:val="FunctionTok"/>
+        </w:rPr>
+        <w:t xml:space="preserve">theme_minimal</w:t>
+      </w:r>
+      <w:r>
+        <w:rPr>
+          <w:rStyle w:val="NormalTok"/>
+        </w:rPr>
+        <w:t xml:space="preserve">()  </w:t>
+      </w:r>
+      <w:r>
+        <w:br/>
+      </w:r>
+      <w:r>
+        <w:rPr>
+          <w:rStyle w:val="NormalTok"/>
+        </w:rPr>
+        <w:t xml:space="preserve">}</w:t>
+      </w:r>
+      <w:r>
+        <w:br/>
+      </w:r>
+      <w:r>
+        <w:br/>
+      </w:r>
+      <w:r>
+        <w:rPr>
+          <w:rStyle w:val="FunctionTok"/>
+        </w:rPr>
+        <w:t xml:space="preserve">make_plot</w:t>
+      </w:r>
+      <w:r>
+        <w:rPr>
+          <w:rStyle w:val="NormalTok"/>
+        </w:rPr>
+        <w:t xml:space="preserve">(lot_proportion_plot_data, </w:t>
+      </w:r>
+      <w:r>
+        <w:rPr>
+          <w:rStyle w:val="AttributeTok"/>
+        </w:rPr>
+        <w:t xml:space="preserve">title =</w:t>
+      </w:r>
+      <w:r>
+        <w:rPr>
+          <w:rStyle w:val="NormalTok"/>
+        </w:rPr>
+        <w:t xml:space="preserve"> </w:t>
+      </w:r>
+      <w:r>
+        <w:rPr>
+          <w:rStyle w:val="StringTok"/>
+        </w:rPr>
+        <w:t xml:space="preserve">"Simulation for lines of treatment"</w:t>
+      </w:r>
+      <w:r>
+        <w:rPr>
+          <w:rStyle w:val="NormalTok"/>
+        </w:rPr>
+        <w:t xml:space="preserve">, </w:t>
+      </w:r>
+      <w:r>
+        <w:br/>
+      </w:r>
+      <w:r>
+        <w:rPr>
+          <w:rStyle w:val="NormalTok"/>
+        </w:rPr>
+        <w:t xml:space="preserve">          </w:t>
+      </w:r>
+      <w:r>
+        <w:rPr>
+          <w:rStyle w:val="AttributeTok"/>
+        </w:rPr>
+        <w:t xml:space="preserve">subtitle =</w:t>
+      </w:r>
+      <w:r>
+        <w:rPr>
+          <w:rStyle w:val="NormalTok"/>
+        </w:rPr>
+        <w:t xml:space="preserve"> </w:t>
+      </w:r>
+      <w:r>
+        <w:rPr>
+          <w:rStyle w:val="StringTok"/>
+        </w:rPr>
+        <w:t xml:space="preserve">"(4 categories, consistent direction of effect modification)"</w:t>
+      </w:r>
+      <w:r>
+        <w:rPr>
+          <w:rStyle w:val="NormalTok"/>
+        </w:rPr>
+        <w:t xml:space="preserve">,</w:t>
+      </w:r>
+      <w:r>
+        <w:br/>
+      </w:r>
+      <w:r>
+        <w:rPr>
+          <w:rStyle w:val="NormalTok"/>
+        </w:rPr>
+        <w:t xml:space="preserve">          </w:t>
+      </w:r>
+      <w:r>
+        <w:rPr>
+          <w:rStyle w:val="AttributeTok"/>
+        </w:rPr>
+        <w:t xml:space="preserve">ref_rhr =</w:t>
+      </w:r>
+      <w:r>
+        <w:rPr>
+          <w:rStyle w:val="NormalTok"/>
+        </w:rPr>
+        <w:t xml:space="preserve"> </w:t>
+      </w:r>
+      <w:r>
+        <w:rPr>
+          <w:rStyle w:val="FloatTok"/>
+        </w:rPr>
+        <w:t xml:space="preserve">1.19</w:t>
+      </w:r>
+      <w:r>
+        <w:rPr>
+          <w:rStyle w:val="NormalTok"/>
+        </w:rPr>
+        <w:t xml:space="preserve">) </w:t>
+      </w:r>
+      <w:r>
+        <w:rPr>
+          <w:rStyle w:val="SpecialCharTok"/>
+        </w:rPr>
+        <w:t xml:space="preserve">%&gt;%</w:t>
+      </w:r>
+      <w:r>
+        <w:rPr>
+          <w:rStyle w:val="NormalTok"/>
+        </w:rPr>
+        <w:t xml:space="preserve"> </w:t>
+      </w:r>
+      <w:r>
+        <w:br/>
+      </w:r>
+      <w:r>
+        <w:rPr>
+          <w:rStyle w:val="NormalTok"/>
+        </w:rPr>
+        <w:t xml:space="preserve">  </w:t>
+      </w:r>
+      <w:r>
+        <w:rPr>
+          <w:rStyle w:val="FunctionTok"/>
+        </w:rPr>
+        <w:t xml:space="preserve">ggsave</w:t>
+      </w:r>
+      <w:r>
+        <w:rPr>
+          <w:rStyle w:val="NormalTok"/>
+        </w:rPr>
+        <w:t xml:space="preserve">(</w:t>
+      </w:r>
+      <w:r>
+        <w:rPr>
+          <w:rStyle w:val="AttributeTok"/>
+        </w:rPr>
+        <w:t xml:space="preserve">filename =</w:t>
+      </w:r>
+      <w:r>
+        <w:rPr>
+          <w:rStyle w:val="NormalTok"/>
+        </w:rPr>
+        <w:t xml:space="preserve"> </w:t>
+      </w:r>
+      <w:r>
+        <w:rPr>
+          <w:rStyle w:val="StringTok"/>
+        </w:rPr>
+        <w:t xml:space="preserve">"../products/simulation-lot.png"</w:t>
+      </w:r>
+      <w:r>
+        <w:rPr>
+          <w:rStyle w:val="NormalTok"/>
+        </w:rPr>
+        <w:t xml:space="preserve">, </w:t>
+      </w:r>
+      <w:r>
+        <w:rPr>
+          <w:rStyle w:val="AttributeTok"/>
+        </w:rPr>
+        <w:t xml:space="preserve">width =</w:t>
+      </w:r>
+      <w:r>
+        <w:rPr>
+          <w:rStyle w:val="NormalTok"/>
+        </w:rPr>
+        <w:t xml:space="preserve"> </w:t>
+      </w:r>
+      <w:r>
+        <w:rPr>
+          <w:rStyle w:val="DecValTok"/>
+        </w:rPr>
+        <w:t xml:space="preserve">5</w:t>
+      </w:r>
+      <w:r>
+        <w:rPr>
+          <w:rStyle w:val="NormalTok"/>
+        </w:rPr>
+        <w:t xml:space="preserve">, </w:t>
+      </w:r>
+      <w:r>
+        <w:rPr>
+          <w:rStyle w:val="AttributeTok"/>
+        </w:rPr>
+        <w:t xml:space="preserve">height =</w:t>
+      </w:r>
+      <w:r>
+        <w:rPr>
+          <w:rStyle w:val="NormalTok"/>
+        </w:rPr>
+        <w:t xml:space="preserve"> </w:t>
+      </w:r>
+      <w:r>
+        <w:rPr>
+          <w:rStyle w:val="DecValTok"/>
+        </w:rPr>
+        <w:t xml:space="preserve">3</w:t>
+      </w:r>
+      <w:r>
+        <w:rPr>
+          <w:rStyle w:val="NormalTok"/>
+        </w:rPr>
+        <w:t xml:space="preserve">)</w:t>
+      </w:r>
+      <w:r>
+        <w:br/>
+      </w:r>
+      <w:r>
+        <w:rPr>
+          <w:rStyle w:val="FunctionTok"/>
+        </w:rPr>
+        <w:t xml:space="preserve">make_plot</w:t>
+      </w:r>
+      <w:r>
+        <w:rPr>
+          <w:rStyle w:val="NormalTok"/>
+        </w:rPr>
+        <w:t xml:space="preserve">(refract_proportion_plot_data, </w:t>
+      </w:r>
+      <w:r>
+        <w:rPr>
+          <w:rStyle w:val="AttributeTok"/>
+        </w:rPr>
+        <w:t xml:space="preserve">title =</w:t>
+      </w:r>
+      <w:r>
+        <w:rPr>
+          <w:rStyle w:val="NormalTok"/>
+        </w:rPr>
+        <w:t xml:space="preserve"> </w:t>
+      </w:r>
+      <w:r>
+        <w:rPr>
+          <w:rStyle w:val="StringTok"/>
+        </w:rPr>
+        <w:t xml:space="preserve">"Simulation for refractory status"</w:t>
+      </w:r>
+      <w:r>
+        <w:rPr>
+          <w:rStyle w:val="NormalTok"/>
+        </w:rPr>
+        <w:t xml:space="preserve">,</w:t>
+      </w:r>
+      <w:r>
+        <w:br/>
+      </w:r>
+      <w:r>
+        <w:rPr>
+          <w:rStyle w:val="NormalTok"/>
+        </w:rPr>
+        <w:t xml:space="preserve">          </w:t>
+      </w:r>
+      <w:r>
+        <w:rPr>
+          <w:rStyle w:val="AttributeTok"/>
+        </w:rPr>
+        <w:t xml:space="preserve">subtitle =</w:t>
+      </w:r>
+      <w:r>
+        <w:rPr>
+          <w:rStyle w:val="NormalTok"/>
+        </w:rPr>
+        <w:t xml:space="preserve"> </w:t>
+      </w:r>
+      <w:r>
+        <w:rPr>
+          <w:rStyle w:val="StringTok"/>
+        </w:rPr>
+        <w:t xml:space="preserve">"(2 categories, consistent direction of effect modification)"</w:t>
+      </w:r>
+      <w:r>
+        <w:rPr>
+          <w:rStyle w:val="NormalTok"/>
+        </w:rPr>
+        <w:t xml:space="preserve">,</w:t>
+      </w:r>
+      <w:r>
+        <w:br/>
+      </w:r>
+      <w:r>
+        <w:rPr>
+          <w:rStyle w:val="NormalTok"/>
+        </w:rPr>
+        <w:t xml:space="preserve">          </w:t>
+      </w:r>
+      <w:r>
+        <w:rPr>
+          <w:rStyle w:val="AttributeTok"/>
+        </w:rPr>
+        <w:t xml:space="preserve">ref_rhr =</w:t>
+      </w:r>
+      <w:r>
+        <w:rPr>
+          <w:rStyle w:val="NormalTok"/>
+        </w:rPr>
+        <w:t xml:space="preserve"> </w:t>
+      </w:r>
+      <w:r>
+        <w:rPr>
+          <w:rStyle w:val="FloatTok"/>
+        </w:rPr>
+        <w:t xml:space="preserve">1.32</w:t>
+      </w:r>
+      <w:r>
+        <w:rPr>
+          <w:rStyle w:val="NormalTok"/>
+        </w:rPr>
+        <w:t xml:space="preserve">) </w:t>
+      </w:r>
+      <w:r>
+        <w:rPr>
+          <w:rStyle w:val="SpecialCharTok"/>
+        </w:rPr>
+        <w:t xml:space="preserve">%&gt;%</w:t>
+      </w:r>
+      <w:r>
+        <w:rPr>
+          <w:rStyle w:val="NormalTok"/>
+        </w:rPr>
+        <w:t xml:space="preserve"> </w:t>
+      </w:r>
+      <w:r>
+        <w:br/>
+      </w:r>
+      <w:r>
+        <w:rPr>
+          <w:rStyle w:val="NormalTok"/>
+        </w:rPr>
+        <w:t xml:space="preserve">  </w:t>
+      </w:r>
+      <w:r>
+        <w:rPr>
+          <w:rStyle w:val="FunctionTok"/>
+        </w:rPr>
+        <w:t xml:space="preserve">ggsave</w:t>
+      </w:r>
+      <w:r>
+        <w:rPr>
+          <w:rStyle w:val="NormalTok"/>
+        </w:rPr>
+        <w:t xml:space="preserve">(</w:t>
+      </w:r>
+      <w:r>
+        <w:rPr>
+          <w:rStyle w:val="AttributeTok"/>
+        </w:rPr>
+        <w:t xml:space="preserve">filename =</w:t>
+      </w:r>
+      <w:r>
+        <w:rPr>
+          <w:rStyle w:val="NormalTok"/>
+        </w:rPr>
+        <w:t xml:space="preserve"> </w:t>
+      </w:r>
+      <w:r>
+        <w:rPr>
+          <w:rStyle w:val="StringTok"/>
+        </w:rPr>
+        <w:t xml:space="preserve">"../products/simulation-refract.png"</w:t>
+      </w:r>
+      <w:r>
+        <w:rPr>
+          <w:rStyle w:val="NormalTok"/>
+        </w:rPr>
+        <w:t xml:space="preserve">, </w:t>
+      </w:r>
+      <w:r>
+        <w:rPr>
+          <w:rStyle w:val="AttributeTok"/>
+        </w:rPr>
+        <w:t xml:space="preserve">width =</w:t>
+      </w:r>
+      <w:r>
+        <w:rPr>
+          <w:rStyle w:val="NormalTok"/>
+        </w:rPr>
+        <w:t xml:space="preserve"> </w:t>
+      </w:r>
+      <w:r>
+        <w:rPr>
+          <w:rStyle w:val="DecValTok"/>
+        </w:rPr>
+        <w:t xml:space="preserve">5</w:t>
+      </w:r>
+      <w:r>
+        <w:rPr>
+          <w:rStyle w:val="NormalTok"/>
+        </w:rPr>
+        <w:t xml:space="preserve">, </w:t>
+      </w:r>
+      <w:r>
+        <w:rPr>
+          <w:rStyle w:val="AttributeTok"/>
+        </w:rPr>
+        <w:t xml:space="preserve">height =</w:t>
+      </w:r>
+      <w:r>
+        <w:rPr>
+          <w:rStyle w:val="NormalTok"/>
+        </w:rPr>
+        <w:t xml:space="preserve"> </w:t>
+      </w:r>
+      <w:r>
+        <w:rPr>
+          <w:rStyle w:val="DecValTok"/>
+        </w:rPr>
+        <w:t xml:space="preserve">3</w:t>
+      </w:r>
+      <w:r>
+        <w:rPr>
+          <w:rStyle w:val="NormalTok"/>
+        </w:rPr>
+        <w:t xml:space="preserve">)</w:t>
+      </w:r>
+    </w:p>
+    <w:p>
+      <w:pPr>
+        <w:pStyle w:val="FirstParagraph"/>
+      </w:pPr>
+      <w:r>
+        <w:t xml:space="preserve">Look at the percent of NMA results for the LOT-like scenario that would be expected to differ at RHR = 1.19, which corresponds to the worst case estimate shown in Table 2 in the main paper. We see that the estimate here agrees reasonably well with that result (e.g., 4.48% is well inside the confidence band at RHR = 1.19). Note that the plot accounts for the compounding over 4 levels of the potential effect modifier: if there were fewer levels, as for refractory status, the percentage of NMA results expected to differ would be smaller for the LOT-like simulation.</w:t>
+      </w:r>
+    </w:p>
+    <w:bookmarkStart w:id="26" w:name="X74ecabc8fd402e53ff829de82101c49ee1da6a4"/>
+    <w:p>
+      <w:pPr>
+        <w:pStyle w:val="Heading2"/>
+      </w:pPr>
+      <w:r>
+        <w:t xml:space="preserve">Appendix: System, R version, and package details</w:t>
+      </w:r>
+    </w:p>
+    <w:p>
+      <w:pPr>
+        <w:pStyle w:val="FirstParagraph"/>
+      </w:pPr>
+      <w:r>
+        <w:t xml:space="preserve">The following shows a summary of the system, R version, and packages used to</w:t>
+      </w:r>
+      <w:r>
+        <w:t xml:space="preserve"> </w:t>
+      </w:r>
+      <w:r>
+        <w:t xml:space="preserve">perform the simulation.</w:t>
+      </w:r>
+    </w:p>
+    <w:p>
+      <w:pPr>
+        <w:pStyle w:val="SourceCode"/>
+      </w:pPr>
+      <w:r>
+        <w:rPr>
           <w:rStyle w:val="VerbatimChar"/>
         </w:rPr>
         <w:t xml:space="preserve">#&gt; R version 3.5.2 (2018-12-20)</w:t>
@@ -7038,7 +9663,7 @@
         <w:rPr>
           <w:rStyle w:val="VerbatimChar"/>
         </w:rPr>
-        <w:t xml:space="preserve">#&gt; Running under: OS X  12.2.1</w:t>
+        <w:t xml:space="preserve">#&gt; Running under: OS X  13.2.1</w:t>
       </w:r>
       <w:r>
         <w:br/>
@@ -7182,7 +9807,7 @@
         <w:rPr>
           <w:rStyle w:val="VerbatimChar"/>
         </w:rPr>
-        <w:t xml:space="preserve">#&gt;  [1] Rcpp_1.0.0         lubridate_1.7.4    lattice_0.20-38    assertthat_0.2.0   digest_0.6.18      utf8_1.1.4        </w:t>
+        <w:t xml:space="preserve">#&gt;  [1] Rcpp_1.0.4         lubridate_1.7.4    lattice_0.20-38    assertthat_0.2.0   digest_0.6.18      utf8_1.1.4        </w:t>
       </w:r>
       <w:r>
         <w:br/>
@@ -7209,7 +9834,7 @@
         <w:rPr>
           <w:rStyle w:val="VerbatimChar"/>
         </w:rPr>
-        <w:t xml:space="preserve">#&gt; [19] rstudioapi_0.9.0   minqa_1.2.4        nloptr_1.2.1       Matrix_1.2-15      rmarkdown_2.10     splines_3.5.2     </w:t>
+        <w:t xml:space="preserve">#&gt; [19] rstudioapi_0.9.0   minqa_1.2.4        nloptr_1.2.1       Matrix_1.2-15      rmarkdown_2.10     labeling_0.3      </w:t>
       </w:r>
       <w:r>
         <w:br/>
@@ -7218,7 +9843,7 @@
         <w:rPr>
           <w:rStyle w:val="VerbatimChar"/>
         </w:rPr>
-        <w:t xml:space="preserve">#&gt; [25] lme4_1.1-21        munsell_0.5.0      broom_0.5.1        compiler_3.5.2     modelr_0.1.4       xfun_0.25         </w:t>
+        <w:t xml:space="preserve">#&gt; [25] splines_3.5.2      lme4_1.1-21        munsell_0.5.0      broom_0.5.1        compiler_3.5.2     modelr_0.1.4      </w:t>
       </w:r>
       <w:r>
         <w:br/>
@@ -7227,7 +9852,7 @@
         <w:rPr>
           <w:rStyle w:val="VerbatimChar"/>
         </w:rPr>
-        <w:t xml:space="preserve">#&gt; [31] pkgconfig_2.0.2    htmltools_0.3.6    tidyselect_0.2.5   fansi_0.4.0        withr_2.1.2        crayon_1.3.4      </w:t>
+        <w:t xml:space="preserve">#&gt; [31] xfun_0.25          pkgconfig_2.0.2    htmltools_0.3.6    tidyselect_0.2.5   fansi_0.4.0        withr_2.1.2       </w:t>
       </w:r>
       <w:r>
         <w:br/>
@@ -7236,7 +9861,7 @@
         <w:rPr>
           <w:rStyle w:val="VerbatimChar"/>
         </w:rPr>
-        <w:t xml:space="preserve">#&gt; [37] MASS_7.3-51.1      grid_3.5.2         nlme_3.1-137       jsonlite_1.6       gtable_0.2.0       lifecycle_1.0.1   </w:t>
+        <w:t xml:space="preserve">#&gt; [37] crayon_1.3.4       MASS_7.3-51.1      grid_3.5.2         nlme_3.1-137       jsonlite_1.6       gtable_0.2.0      </w:t>
       </w:r>
       <w:r>
         <w:br/>
@@ -7245,7 +9870,7 @@
         <w:rPr>
           <w:rStyle w:val="VerbatimChar"/>
         </w:rPr>
-        <w:t xml:space="preserve">#&gt; [43] magrittr_1.5       metafor_2.1-0      scales_1.0.0       cli_1.0.1          stringi_1.3.1      xml2_1.2.0        </w:t>
+        <w:t xml:space="preserve">#&gt; [43] lifecycle_1.0.1    magrittr_1.5       metafor_2.1-0      scales_1.0.0       cli_1.0.1          stringi_1.3.1     </w:t>
       </w:r>
       <w:r>
         <w:br/>
@@ -7254,7 +9879,7 @@
         <w:rPr>
           <w:rStyle w:val="VerbatimChar"/>
         </w:rPr>
-        <w:t xml:space="preserve">#&gt; [49] ellipsis_0.3.2     generics_0.0.2     vctrs_0.3.8        boot_1.3-20        tools_3.5.2        import_1.1.0      </w:t>
+        <w:t xml:space="preserve">#&gt; [49] xml2_1.2.0         ellipsis_0.3.2     generics_0.0.2     vctrs_0.3.8        boot_1.3-20        tools_3.5.2       </w:t>
       </w:r>
       <w:r>
         <w:br/>
@@ -7263,7 +9888,7 @@
         <w:rPr>
           <w:rStyle w:val="VerbatimChar"/>
         </w:rPr>
-        <w:t xml:space="preserve">#&gt; [55] CompQuadForm_1.4.3 glue_1.3.0         hms_0.4.2          abind_1.4-5        yaml_2.2.0         colorspace_1.4-0  </w:t>
+        <w:t xml:space="preserve">#&gt; [55] import_1.1.0       CompQuadForm_1.4.3 glue_1.3.0         hms_0.4.2          abind_1.4-5        yaml_2.2.0        </w:t>
       </w:r>
       <w:r>
         <w:br/>
@@ -7272,11 +9897,11 @@
         <w:rPr>
           <w:rStyle w:val="VerbatimChar"/>
         </w:rPr>
-        <w:t xml:space="preserve">#&gt; [61] rvest_0.3.2        haven_2.1.0</w:t>
+        <w:t xml:space="preserve">#&gt; [61] colorspace_1.4-0   rvest_0.3.2        haven_2.1.0</w:t>
       </w:r>
     </w:p>
-    <w:bookmarkEnd w:id="25"/>
     <w:bookmarkEnd w:id="26"/>
+    <w:bookmarkEnd w:id="27"/>
     <w:sectPr/>
   </w:body>
 </w:document>

</xml_diff>